<commit_message>
Joystick Script and Developer Diary Update
</commit_message>
<xml_diff>
--- a/One Life Developer Diary.docx
+++ b/One Life Developer Diary.docx
@@ -47,8 +47,6 @@
       </w:r>
     </w:p>
     <w:p>
-      <w:bookmarkStart w:id="0" w:name="_GoBack"/>
-      <w:bookmarkEnd w:id="0"/>
       <w:r>
         <w:rPr>
           <w:noProof/>
@@ -69,7 +67,7 @@
                     <pic:cNvPicPr/>
                   </pic:nvPicPr>
                   <pic:blipFill>
-                    <a:blip r:embed="rId7" cstate="print">
+                    <a:blip r:embed="rId8" cstate="print">
                       <a:extLst>
                         <a:ext uri="{28A0092B-C50C-407E-A947-70E740481C1C}">
                           <a14:useLocalDpi xmlns:a14="http://schemas.microsoft.com/office/drawing/2010/main" val="0"/>
@@ -110,8 +108,85 @@
         </w:drawing>
       </w:r>
     </w:p>
+    <w:p/>
+    <w:p/>
+    <w:p/>
+    <w:p>
+      <w:r>
+        <w:lastRenderedPageBreak/>
+        <w:t>09/10/2019</w:t>
+      </w:r>
+    </w:p>
+    <w:p>
+      <w:pPr>
+        <w:pStyle w:val="Heading3"/>
+      </w:pPr>
+      <w:r>
+        <w:t>Responsive</w:t>
+      </w:r>
+      <w:r>
+        <w:t xml:space="preserve"> Aspect Ratio</w:t>
+      </w:r>
+    </w:p>
+    <w:p>
+      <w:pPr>
+        <w:pStyle w:val="ListParagraph"/>
+        <w:numPr>
+          <w:ilvl w:val="0"/>
+          <w:numId w:val="11"/>
+        </w:numPr>
+        <w:jc w:val="left"/>
+      </w:pPr>
+      <w:r>
+        <w:t>Scale aspect ratio depending on device</w:t>
+      </w:r>
+    </w:p>
+    <w:p>
+      <w:pPr>
+        <w:pStyle w:val="ListParagraph"/>
+        <w:numPr>
+          <w:ilvl w:val="0"/>
+          <w:numId w:val="11"/>
+        </w:numPr>
+        <w:jc w:val="left"/>
+      </w:pPr>
+      <w:r>
+        <w:t>Preserve quality</w:t>
+      </w:r>
+    </w:p>
+    <w:p>
+      <w:pPr>
+        <w:pStyle w:val="ListParagraph"/>
+        <w:numPr>
+          <w:ilvl w:val="0"/>
+          <w:numId w:val="11"/>
+        </w:numPr>
+        <w:jc w:val="left"/>
+      </w:pPr>
+      <w:r>
+        <w:t>Lock to horizontal (16:9)</w:t>
+      </w:r>
+    </w:p>
+    <w:p>
+      <w:pPr>
+        <w:pStyle w:val="Heading3"/>
+      </w:pPr>
+      <w:r>
+        <w:t>Enemy Pathing Bug Fix</w:t>
+      </w:r>
+    </w:p>
+    <w:p>
+      <w:pPr>
+        <w:jc w:val="left"/>
+      </w:pPr>
+      <w:r>
+        <w:t>Enemy collision does not work when enemy pathing is enabled, to fix I need to rewrite the enemy pathing functionality to work with collision</w:t>
+      </w:r>
+      <w:bookmarkStart w:id="0" w:name="_GoBack"/>
+      <w:bookmarkEnd w:id="0"/>
+    </w:p>
     <w:sectPr>
-      <w:footerReference w:type="default" r:id="rId8"/>
+      <w:footerReference w:type="default" r:id="rId9"/>
       <w:pgSz w:w="11906" w:h="16838" w:code="9"/>
       <w:pgMar w:top="1498" w:right="1728" w:bottom="1498" w:left="1728" w:header="720" w:footer="720" w:gutter="0"/>
       <w:cols w:space="720"/>
@@ -426,6 +501,119 @@
       </w:rPr>
     </w:lvl>
   </w:abstractNum>
+  <w:abstractNum w:abstractNumId="10" w15:restartNumberingAfterBreak="0">
+    <w:nsid w:val="25933D33"/>
+    <w:multiLevelType w:val="hybridMultilevel"/>
+    <w:tmpl w:val="1CFC47CA"/>
+    <w:lvl w:ilvl="0" w:tplc="18090001">
+      <w:start w:val="1"/>
+      <w:numFmt w:val="bullet"/>
+      <w:lvlText w:val=""/>
+      <w:lvlJc w:val="left"/>
+      <w:pPr>
+        <w:ind w:left="720" w:hanging="360"/>
+      </w:pPr>
+      <w:rPr>
+        <w:rFonts w:ascii="Symbol" w:hAnsi="Symbol" w:hint="default"/>
+      </w:rPr>
+    </w:lvl>
+    <w:lvl w:ilvl="1" w:tplc="18090003" w:tentative="1">
+      <w:start w:val="1"/>
+      <w:numFmt w:val="bullet"/>
+      <w:lvlText w:val="o"/>
+      <w:lvlJc w:val="left"/>
+      <w:pPr>
+        <w:ind w:left="1440" w:hanging="360"/>
+      </w:pPr>
+      <w:rPr>
+        <w:rFonts w:ascii="Courier New" w:hAnsi="Courier New" w:cs="Courier New" w:hint="default"/>
+      </w:rPr>
+    </w:lvl>
+    <w:lvl w:ilvl="2" w:tplc="18090005" w:tentative="1">
+      <w:start w:val="1"/>
+      <w:numFmt w:val="bullet"/>
+      <w:lvlText w:val=""/>
+      <w:lvlJc w:val="left"/>
+      <w:pPr>
+        <w:ind w:left="2160" w:hanging="360"/>
+      </w:pPr>
+      <w:rPr>
+        <w:rFonts w:ascii="Wingdings" w:hAnsi="Wingdings" w:hint="default"/>
+      </w:rPr>
+    </w:lvl>
+    <w:lvl w:ilvl="3" w:tplc="18090001" w:tentative="1">
+      <w:start w:val="1"/>
+      <w:numFmt w:val="bullet"/>
+      <w:lvlText w:val=""/>
+      <w:lvlJc w:val="left"/>
+      <w:pPr>
+        <w:ind w:left="2880" w:hanging="360"/>
+      </w:pPr>
+      <w:rPr>
+        <w:rFonts w:ascii="Symbol" w:hAnsi="Symbol" w:hint="default"/>
+      </w:rPr>
+    </w:lvl>
+    <w:lvl w:ilvl="4" w:tplc="18090003" w:tentative="1">
+      <w:start w:val="1"/>
+      <w:numFmt w:val="bullet"/>
+      <w:lvlText w:val="o"/>
+      <w:lvlJc w:val="left"/>
+      <w:pPr>
+        <w:ind w:left="3600" w:hanging="360"/>
+      </w:pPr>
+      <w:rPr>
+        <w:rFonts w:ascii="Courier New" w:hAnsi="Courier New" w:cs="Courier New" w:hint="default"/>
+      </w:rPr>
+    </w:lvl>
+    <w:lvl w:ilvl="5" w:tplc="18090005" w:tentative="1">
+      <w:start w:val="1"/>
+      <w:numFmt w:val="bullet"/>
+      <w:lvlText w:val=""/>
+      <w:lvlJc w:val="left"/>
+      <w:pPr>
+        <w:ind w:left="4320" w:hanging="360"/>
+      </w:pPr>
+      <w:rPr>
+        <w:rFonts w:ascii="Wingdings" w:hAnsi="Wingdings" w:hint="default"/>
+      </w:rPr>
+    </w:lvl>
+    <w:lvl w:ilvl="6" w:tplc="18090001" w:tentative="1">
+      <w:start w:val="1"/>
+      <w:numFmt w:val="bullet"/>
+      <w:lvlText w:val=""/>
+      <w:lvlJc w:val="left"/>
+      <w:pPr>
+        <w:ind w:left="5040" w:hanging="360"/>
+      </w:pPr>
+      <w:rPr>
+        <w:rFonts w:ascii="Symbol" w:hAnsi="Symbol" w:hint="default"/>
+      </w:rPr>
+    </w:lvl>
+    <w:lvl w:ilvl="7" w:tplc="18090003" w:tentative="1">
+      <w:start w:val="1"/>
+      <w:numFmt w:val="bullet"/>
+      <w:lvlText w:val="o"/>
+      <w:lvlJc w:val="left"/>
+      <w:pPr>
+        <w:ind w:left="5760" w:hanging="360"/>
+      </w:pPr>
+      <w:rPr>
+        <w:rFonts w:ascii="Courier New" w:hAnsi="Courier New" w:cs="Courier New" w:hint="default"/>
+      </w:rPr>
+    </w:lvl>
+    <w:lvl w:ilvl="8" w:tplc="18090005" w:tentative="1">
+      <w:start w:val="1"/>
+      <w:numFmt w:val="bullet"/>
+      <w:lvlText w:val=""/>
+      <w:lvlJc w:val="left"/>
+      <w:pPr>
+        <w:ind w:left="6480" w:hanging="360"/>
+      </w:pPr>
+      <w:rPr>
+        <w:rFonts w:ascii="Wingdings" w:hAnsi="Wingdings" w:hint="default"/>
+      </w:rPr>
+    </w:lvl>
+  </w:abstractNum>
   <w:num w:numId="1">
     <w:abstractNumId w:val="9"/>
   </w:num>
@@ -455,6 +643,9 @@
   </w:num>
   <w:num w:numId="10">
     <w:abstractNumId w:val="0"/>
+  </w:num>
+  <w:num w:numId="11">
+    <w:abstractNumId w:val="10"/>
   </w:num>
 </w:numbering>
 </file>
@@ -1893,6 +2084,18 @@
       <w:u w:val="single"/>
     </w:rPr>
   </w:style>
+  <w:style w:type="paragraph" w:styleId="ListParagraph">
+    <w:name w:val="List Paragraph"/>
+    <w:basedOn w:val="Normal"/>
+    <w:uiPriority w:val="34"/>
+    <w:unhideWhenUsed/>
+    <w:qFormat/>
+    <w:rsid w:val="00597294"/>
+    <w:pPr>
+      <w:ind w:left="720"/>
+      <w:contextualSpacing/>
+    </w:pPr>
+  </w:style>
 </w:styles>
 </file>
 
@@ -2155,4 +2358,16 @@
     </a:ext>
   </a:extLst>
 </a:theme>
+</file>
+
+<file path=customXml/item1.xml><?xml version="1.0" encoding="utf-8"?>
+<b:Sources xmlns:b="http://schemas.openxmlformats.org/officeDocument/2006/bibliography" xmlns="http://schemas.openxmlformats.org/officeDocument/2006/bibliography" SelectedStyle="\APASixthEditionOfficeOnline.xsl" StyleName="APA" Version="6"/>
+</file>
+
+<file path=customXml/itemProps1.xml><?xml version="1.0" encoding="utf-8"?>
+<ds:datastoreItem xmlns:ds="http://schemas.openxmlformats.org/officeDocument/2006/customXml" ds:itemID="{6661A2DB-04D3-4BE9-8C68-0B0F6EBDEDE6}">
+  <ds:schemaRefs>
+    <ds:schemaRef ds:uri="http://schemas.openxmlformats.org/officeDocument/2006/bibliography"/>
+  </ds:schemaRefs>
+</ds:datastoreItem>
 </file>
</xml_diff>

<commit_message>
Art Implemented, Movment & Shooting mechanics refactored
</commit_message>
<xml_diff>
--- a/One Life Developer Diary.docx
+++ b/One Life Developer Diary.docx
@@ -224,8 +224,6 @@
       <w:pPr>
         <w:jc w:val="left"/>
       </w:pPr>
-      <w:bookmarkStart w:id="0" w:name="_GoBack"/>
-      <w:bookmarkEnd w:id="0"/>
     </w:p>
     <w:p>
       <w:pPr>
@@ -288,47 +286,49 @@
       <w:pPr>
         <w:jc w:val="left"/>
       </w:pPr>
-    </w:p>
-    <w:p>
-      <w:pPr>
-        <w:jc w:val="left"/>
-      </w:pPr>
-    </w:p>
-    <w:p>
-      <w:pPr>
-        <w:jc w:val="left"/>
-      </w:pPr>
-    </w:p>
-    <w:p>
-      <w:pPr>
-        <w:jc w:val="left"/>
-      </w:pPr>
-    </w:p>
-    <w:p>
-      <w:pPr>
-        <w:jc w:val="left"/>
-      </w:pPr>
-    </w:p>
-    <w:p>
-      <w:pPr>
-        <w:jc w:val="left"/>
-      </w:pPr>
-    </w:p>
-    <w:p>
-      <w:pPr>
-        <w:jc w:val="left"/>
-      </w:pPr>
-      <w:r>
-        <w:t xml:space="preserve">A* Pathfinding </w:t>
-      </w:r>
-      <w:hyperlink r:id="rId10" w:history="1">
-        <w:r>
-          <w:rPr>
-            <w:rStyle w:val="Hyperlink"/>
-          </w:rPr>
-          <w:t>http://theory.stanford.edu/~amitp/GameProgramming/AStarComparison.html</w:t>
-        </w:r>
-      </w:hyperlink>
+      <w:r>
+        <w:rPr>
+          <w:noProof/>
+        </w:rPr>
+        <w:lastRenderedPageBreak/>
+        <w:drawing>
+          <wp:inline distT="0" distB="0" distL="0" distR="0" wp14:anchorId="49278476" wp14:editId="358C348B">
+            <wp:extent cx="5365750" cy="2875915"/>
+            <wp:effectExtent l="0" t="0" r="6350" b="635"/>
+            <wp:docPr id="1" name="Picture 1"/>
+            <wp:cNvGraphicFramePr>
+              <a:graphicFrameLocks xmlns:a="http://schemas.openxmlformats.org/drawingml/2006/main" noChangeAspect="1"/>
+            </wp:cNvGraphicFramePr>
+            <a:graphic xmlns:a="http://schemas.openxmlformats.org/drawingml/2006/main">
+              <a:graphicData uri="http://schemas.openxmlformats.org/drawingml/2006/picture">
+                <pic:pic xmlns:pic="http://schemas.openxmlformats.org/drawingml/2006/picture">
+                  <pic:nvPicPr>
+                    <pic:cNvPr id="1" name=""/>
+                    <pic:cNvPicPr/>
+                  </pic:nvPicPr>
+                  <pic:blipFill>
+                    <a:blip r:embed="rId10"/>
+                    <a:stretch>
+                      <a:fillRect/>
+                    </a:stretch>
+                  </pic:blipFill>
+                  <pic:spPr>
+                    <a:xfrm>
+                      <a:off x="0" y="0"/>
+                      <a:ext cx="5365750" cy="2875915"/>
+                    </a:xfrm>
+                    <a:prstGeom prst="rect">
+                      <a:avLst/>
+                    </a:prstGeom>
+                  </pic:spPr>
+                </pic:pic>
+              </a:graphicData>
+            </a:graphic>
+          </wp:inline>
+        </w:drawing>
+      </w:r>
+      <w:bookmarkStart w:id="0" w:name="_GoBack"/>
+      <w:bookmarkEnd w:id="0"/>
     </w:p>
     <w:sectPr>
       <w:footerReference w:type="default" r:id="rId11"/>
@@ -2510,7 +2510,7 @@
 </file>
 
 <file path=customXml/itemProps1.xml><?xml version="1.0" encoding="utf-8"?>
-<ds:datastoreItem xmlns:ds="http://schemas.openxmlformats.org/officeDocument/2006/customXml" ds:itemID="{A1A66244-8A28-4559-A992-E82D734D9429}">
+<ds:datastoreItem xmlns:ds="http://schemas.openxmlformats.org/officeDocument/2006/customXml" ds:itemID="{6054FD3B-427A-4784-9764-8E5A2613CE9D}">
   <ds:schemaRefs>
     <ds:schemaRef ds:uri="http://schemas.openxmlformats.org/officeDocument/2006/bibliography"/>
   </ds:schemaRefs>

</xml_diff>

<commit_message>
DevDiary Update, Comments & Readme
</commit_message>
<xml_diff>
--- a/One Life Developer Diary.docx
+++ b/One Life Developer Diary.docx
@@ -27,35 +27,15 @@
       </w:r>
     </w:p>
     <w:p>
-      <w:pPr>
-        <w:pStyle w:val="Heading4"/>
-      </w:pPr>
-    </w:p>
-    <w:p/>
-    <w:p>
-      <w:r>
-        <w:t xml:space="preserve"> </w:t>
-      </w:r>
-      <w:r>
-        <w:t>[</w:t>
-      </w:r>
-      <w:r>
-        <w:t>For best results when selecting text to copy or edit, don’t include space to the right of the characters in your selection. To replace the sample photo below with your own, just delete it. Then, on the Insert tab, click Picture</w:t>
-      </w:r>
-      <w:r>
-        <w:t>]</w:t>
-      </w:r>
-    </w:p>
-    <w:p>
       <w:r>
         <w:rPr>
           <w:noProof/>
         </w:rPr>
         <w:drawing>
-          <wp:inline distT="0" distB="0" distL="0" distR="0" wp14:anchorId="0CB34D0F" wp14:editId="48E7EBE7">
-            <wp:extent cx="5116763" cy="3409950"/>
-            <wp:effectExtent l="76200" t="76200" r="141605" b="133350"/>
-            <wp:docPr id="2" name="Picture 2" title="A dog and person in a grassy field"/>
+          <wp:inline distT="0" distB="0" distL="0" distR="0" wp14:anchorId="731D46C1" wp14:editId="0CA0DBF1">
+            <wp:extent cx="5353050" cy="2981325"/>
+            <wp:effectExtent l="0" t="0" r="0" b="9525"/>
+            <wp:docPr id="3" name="Picture 3"/>
             <wp:cNvGraphicFramePr>
               <a:graphicFrameLocks xmlns:a="http://schemas.openxmlformats.org/drawingml/2006/main" noChangeAspect="1"/>
             </wp:cNvGraphicFramePr>
@@ -63,43 +43,36 @@
               <a:graphicData uri="http://schemas.openxmlformats.org/drawingml/2006/picture">
                 <pic:pic xmlns:pic="http://schemas.openxmlformats.org/drawingml/2006/picture">
                   <pic:nvPicPr>
-                    <pic:cNvPr id="2" name="iStock_000023009196Medium.jpg"/>
-                    <pic:cNvPicPr/>
+                    <pic:cNvPr id="0" name="Picture 1"/>
+                    <pic:cNvPicPr>
+                      <a:picLocks noChangeAspect="1" noChangeArrowheads="1"/>
+                    </pic:cNvPicPr>
                   </pic:nvPicPr>
                   <pic:blipFill>
-                    <a:blip r:embed="rId8" cstate="print">
+                    <a:blip r:embed="rId8">
                       <a:extLst>
                         <a:ext uri="{28A0092B-C50C-407E-A947-70E740481C1C}">
                           <a14:useLocalDpi xmlns:a14="http://schemas.microsoft.com/office/drawing/2010/main" val="0"/>
                         </a:ext>
                       </a:extLst>
                     </a:blip>
+                    <a:srcRect/>
                     <a:stretch>
                       <a:fillRect/>
                     </a:stretch>
                   </pic:blipFill>
-                  <pic:spPr>
+                  <pic:spPr bwMode="auto">
                     <a:xfrm>
                       <a:off x="0" y="0"/>
-                      <a:ext cx="5116763" cy="3409950"/>
+                      <a:ext cx="5353050" cy="2981325"/>
                     </a:xfrm>
                     <a:prstGeom prst="rect">
                       <a:avLst/>
                     </a:prstGeom>
-                    <a:ln w="38100" cap="sq">
-                      <a:solidFill>
-                        <a:srgbClr val="000000"/>
-                      </a:solidFill>
-                      <a:prstDash val="solid"/>
-                      <a:miter lim="800000"/>
+                    <a:noFill/>
+                    <a:ln>
+                      <a:noFill/>
                     </a:ln>
-                    <a:effectLst>
-                      <a:outerShdw blurRad="50800" dist="38100" dir="2700000" algn="tl" rotWithShape="0">
-                        <a:srgbClr val="000000">
-                          <a:alpha val="43000"/>
-                        </a:srgbClr>
-                      </a:outerShdw>
-                    </a:effectLst>
                   </pic:spPr>
                 </pic:pic>
               </a:graphicData>
@@ -111,149 +84,178 @@
     <w:p/>
     <w:p/>
     <w:p/>
-    <w:p>
+    <w:p/>
+    <w:p/>
+    <w:p/>
+    <w:p/>
+    <w:p/>
+    <w:p>
+      <w:pPr>
+        <w:pStyle w:val="Heading3"/>
+      </w:pPr>
+    </w:p>
+    <w:p>
+      <w:pPr>
+        <w:pStyle w:val="Heading3"/>
+      </w:pPr>
+    </w:p>
+    <w:p>
+      <w:pPr>
+        <w:pStyle w:val="Heading3"/>
+      </w:pPr>
+    </w:p>
+    <w:p>
+      <w:pPr>
+        <w:pStyle w:val="Heading3"/>
+      </w:pPr>
+    </w:p>
+    <w:p>
+      <w:pPr>
+        <w:pStyle w:val="Heading3"/>
+      </w:pPr>
+    </w:p>
+    <w:p>
+      <w:pPr>
+        <w:pStyle w:val="Heading3"/>
+      </w:pPr>
+    </w:p>
+    <w:p>
+      <w:pPr>
+        <w:pStyle w:val="Heading3"/>
+      </w:pPr>
+    </w:p>
+    <w:p>
+      <w:pPr>
+        <w:pStyle w:val="Heading3"/>
+      </w:pPr>
+    </w:p>
+    <w:p>
+      <w:pPr>
+        <w:pStyle w:val="Heading3"/>
+      </w:pPr>
+    </w:p>
+    <w:p>
+      <w:pPr>
+        <w:pStyle w:val="Heading3"/>
+      </w:pPr>
+    </w:p>
+    <w:p>
+      <w:pPr>
+        <w:pStyle w:val="Heading3"/>
+      </w:pPr>
+    </w:p>
+    <w:p>
+      <w:pPr>
+        <w:pStyle w:val="Heading3"/>
+      </w:pPr>
+    </w:p>
+    <w:p>
+      <w:pPr>
+        <w:pStyle w:val="Heading3"/>
+      </w:pPr>
+    </w:p>
+    <w:p>
+      <w:pPr>
+        <w:pStyle w:val="Heading3"/>
+      </w:pPr>
+    </w:p>
+    <w:p>
+      <w:pPr>
+        <w:pStyle w:val="Heading3"/>
+      </w:pPr>
+    </w:p>
+    <w:p>
+      <w:pPr>
+        <w:pStyle w:val="Heading3"/>
+      </w:pPr>
+    </w:p>
+    <w:p>
+      <w:pPr>
+        <w:pStyle w:val="Heading3"/>
+      </w:pPr>
+    </w:p>
+    <w:p>
+      <w:pPr>
+        <w:pStyle w:val="Heading3"/>
+      </w:pPr>
+    </w:p>
+    <w:p>
+      <w:pPr>
+        <w:pStyle w:val="Heading3"/>
+      </w:pPr>
+    </w:p>
+    <w:p>
+      <w:pPr>
+        <w:pStyle w:val="Heading3"/>
+      </w:pPr>
+    </w:p>
+    <w:p>
+      <w:pPr>
+        <w:pStyle w:val="Heading3"/>
+      </w:pPr>
+    </w:p>
+    <w:p>
+      <w:pPr>
+        <w:pStyle w:val="Heading3"/>
+      </w:pPr>
+    </w:p>
+    <w:p>
+      <w:pPr>
+        <w:pStyle w:val="Heading3"/>
+      </w:pPr>
+    </w:p>
+    <w:p>
+      <w:pPr>
+        <w:pStyle w:val="Heading3"/>
+      </w:pPr>
+    </w:p>
+    <w:p>
+      <w:pPr>
+        <w:pStyle w:val="Heading3"/>
+      </w:pPr>
+    </w:p>
+    <w:p>
+      <w:pPr>
+        <w:pStyle w:val="Heading3"/>
+      </w:pPr>
+    </w:p>
+    <w:p>
+      <w:pPr>
+        <w:pStyle w:val="Heading3"/>
+      </w:pPr>
+    </w:p>
+    <w:p>
+      <w:pPr>
+        <w:pStyle w:val="Heading3"/>
+      </w:pPr>
+    </w:p>
+    <w:p>
+      <w:pPr>
+        <w:pStyle w:val="Heading3"/>
+      </w:pPr>
+    </w:p>
+    <w:p>
+      <w:pPr>
+        <w:pStyle w:val="Heading3"/>
+      </w:pPr>
       <w:r>
         <w:lastRenderedPageBreak/>
-        <w:t>09/10/2019</w:t>
-      </w:r>
-    </w:p>
-    <w:p>
-      <w:pPr>
-        <w:pStyle w:val="Heading3"/>
-      </w:pPr>
-      <w:r>
-        <w:t>Responsive Aspect Ratio</w:t>
-      </w:r>
-    </w:p>
-    <w:p>
-      <w:pPr>
-        <w:pStyle w:val="ListParagraph"/>
-        <w:numPr>
-          <w:ilvl w:val="0"/>
-          <w:numId w:val="11"/>
-        </w:numPr>
-        <w:jc w:val="left"/>
-      </w:pPr>
-      <w:r>
-        <w:t>Scale aspect ratio depending on device</w:t>
-      </w:r>
-    </w:p>
-    <w:p>
-      <w:pPr>
-        <w:pStyle w:val="ListParagraph"/>
-        <w:numPr>
-          <w:ilvl w:val="0"/>
-          <w:numId w:val="11"/>
-        </w:numPr>
-        <w:jc w:val="left"/>
-      </w:pPr>
-      <w:r>
-        <w:t>Preserve quality</w:t>
-      </w:r>
-    </w:p>
-    <w:p>
-      <w:pPr>
-        <w:pStyle w:val="ListParagraph"/>
-        <w:numPr>
-          <w:ilvl w:val="0"/>
-          <w:numId w:val="11"/>
-        </w:numPr>
-        <w:jc w:val="left"/>
-      </w:pPr>
-      <w:r>
-        <w:t>Lock to horizontal (16:9)</w:t>
-      </w:r>
-    </w:p>
-    <w:p>
-      <w:pPr>
-        <w:pStyle w:val="Heading3"/>
-      </w:pPr>
-      <w:r>
-        <w:t>Enemy Pathing Bug Fix</w:t>
-      </w:r>
-    </w:p>
-    <w:p>
-      <w:pPr>
-        <w:jc w:val="left"/>
-      </w:pPr>
-      <w:r>
-        <w:t>Enemy collision does not work when enemy pathing is enabled, to fix I need to rewrite the enemy pathing functionality to work with collision</w:t>
-      </w:r>
-    </w:p>
-    <w:p>
-      <w:pPr>
-        <w:jc w:val="left"/>
-      </w:pPr>
-      <w:r>
-        <w:t>Player Shooting</w:t>
-      </w:r>
-      <w:r>
-        <w:t xml:space="preserve"> – </w:t>
-      </w:r>
-      <w:proofErr w:type="spellStart"/>
-      <w:r>
-        <w:t>Raycast</w:t>
-      </w:r>
-      <w:proofErr w:type="spellEnd"/>
-      <w:r>
-        <w:t xml:space="preserve"> </w:t>
-      </w:r>
-    </w:p>
-    <w:p>
-      <w:pPr>
-        <w:jc w:val="left"/>
-      </w:pPr>
-      <w:r>
-        <w:t>Bullet “bounce”</w:t>
-      </w:r>
-    </w:p>
-    <w:p>
-      <w:pPr>
-        <w:jc w:val="left"/>
-      </w:pPr>
-    </w:p>
-    <w:p>
-      <w:pPr>
-        <w:jc w:val="left"/>
-      </w:pPr>
-      <w:r>
-        <w:t>Object Pooling</w:t>
-      </w:r>
-    </w:p>
-    <w:p>
-      <w:pPr>
-        <w:jc w:val="left"/>
-      </w:pPr>
-    </w:p>
-    <w:p>
-      <w:pPr>
-        <w:jc w:val="left"/>
-      </w:pPr>
-      <w:r>
-        <w:t xml:space="preserve">For Shooting </w:t>
-      </w:r>
-      <w:proofErr w:type="gramStart"/>
-      <w:r>
-        <w:t>mechanics</w:t>
-      </w:r>
-      <w:proofErr w:type="gramEnd"/>
-      <w:r>
-        <w:t xml:space="preserve"> I used Object Pooling instead of instantiating/destroying objects</w:t>
-      </w:r>
-      <w:r>
-        <w:t xml:space="preserve"> as this affected performance.</w:t>
-      </w:r>
-    </w:p>
-    <w:p>
-      <w:pPr>
-        <w:jc w:val="left"/>
-      </w:pPr>
+        <w:t>Enemy Pathing</w:t>
+      </w:r>
+    </w:p>
+    <w:p>
+      <w:pPr>
+        <w:jc w:val="left"/>
+      </w:pPr>
+      <w:r>
+        <w:t xml:space="preserve">Adapted from: </w:t>
+      </w:r>
       <w:hyperlink r:id="rId9" w:history="1">
         <w:r>
           <w:rPr>
             <w:rStyle w:val="Hyperlink"/>
           </w:rPr>
-          <w:t>https://www.raywenderlich.com/847-object-pooling-in-unity</w:t>
+          <w:t>https://www.youtube.com/watch?v=rhoQd6IAtDo&amp;t=20s</w:t>
         </w:r>
       </w:hyperlink>
     </w:p>
@@ -261,34 +263,208 @@
       <w:pPr>
         <w:jc w:val="left"/>
       </w:pPr>
-    </w:p>
-    <w:p>
-      <w:pPr>
-        <w:jc w:val="left"/>
-      </w:pPr>
-    </w:p>
-    <w:p>
-      <w:pPr>
-        <w:jc w:val="left"/>
-      </w:pPr>
-    </w:p>
-    <w:p>
-      <w:pPr>
-        <w:jc w:val="left"/>
-      </w:pPr>
-    </w:p>
-    <w:p>
-      <w:pPr>
-        <w:jc w:val="left"/>
-      </w:pPr>
-    </w:p>
-    <w:p>
-      <w:pPr>
-        <w:jc w:val="left"/>
-      </w:pPr>
-      <w:r>
-        <w:lastRenderedPageBreak/>
-        <w:t>Using Ableton to Manipulate &amp; Process sounds for sound effects within the game.</w:t>
+      <w:r>
+        <w:t>Enemy collision does not work when enemy pathing is enabled, to fix I need to rewrite the enemy pathing functionality to work with collision</w:t>
+      </w:r>
+      <w:r>
+        <w:t xml:space="preserve"> and collision variants.</w:t>
+      </w:r>
+    </w:p>
+    <w:tbl>
+      <w:tblPr>
+        <w:tblStyle w:val="TableGrid"/>
+        <w:tblW w:w="0" w:type="auto"/>
+        <w:tblLook w:val="04A0" w:firstRow="1" w:lastRow="0" w:firstColumn="1" w:lastColumn="0" w:noHBand="0" w:noVBand="1"/>
+      </w:tblPr>
+      <w:tblGrid>
+        <w:gridCol w:w="2813"/>
+        <w:gridCol w:w="2813"/>
+        <w:gridCol w:w="2814"/>
+      </w:tblGrid>
+      <w:tr>
+        <w:tc>
+          <w:tcPr>
+            <w:tcW w:w="2813" w:type="dxa"/>
+          </w:tcPr>
+          <w:p>
+            <w:pPr>
+              <w:jc w:val="left"/>
+            </w:pPr>
+            <w:r>
+              <w:t>COLLISION</w:t>
+            </w:r>
+          </w:p>
+        </w:tc>
+        <w:tc>
+          <w:tcPr>
+            <w:tcW w:w="2813" w:type="dxa"/>
+          </w:tcPr>
+          <w:p>
+            <w:pPr>
+              <w:jc w:val="left"/>
+            </w:pPr>
+            <w:r>
+              <w:t>COLLIDER</w:t>
+            </w:r>
+          </w:p>
+        </w:tc>
+        <w:tc>
+          <w:tcPr>
+            <w:tcW w:w="2814" w:type="dxa"/>
+          </w:tcPr>
+          <w:p>
+            <w:pPr>
+              <w:jc w:val="left"/>
+            </w:pPr>
+            <w:r>
+              <w:t>FUNCTION</w:t>
+            </w:r>
+          </w:p>
+        </w:tc>
+      </w:tr>
+      <w:tr>
+        <w:tc>
+          <w:tcPr>
+            <w:tcW w:w="2813" w:type="dxa"/>
+          </w:tcPr>
+          <w:p>
+            <w:pPr>
+              <w:jc w:val="left"/>
+            </w:pPr>
+            <w:r>
+              <w:t>Enemy</w:t>
+            </w:r>
+          </w:p>
+        </w:tc>
+        <w:tc>
+          <w:tcPr>
+            <w:tcW w:w="2813" w:type="dxa"/>
+          </w:tcPr>
+          <w:p>
+            <w:pPr>
+              <w:jc w:val="left"/>
+            </w:pPr>
+            <w:r>
+              <w:t>Player</w:t>
+            </w:r>
+          </w:p>
+        </w:tc>
+        <w:tc>
+          <w:tcPr>
+            <w:tcW w:w="2814" w:type="dxa"/>
+          </w:tcPr>
+          <w:p>
+            <w:pPr>
+              <w:jc w:val="left"/>
+            </w:pPr>
+            <w:r>
+              <w:t>Kill Player &amp; Reset</w:t>
+            </w:r>
+          </w:p>
+        </w:tc>
+      </w:tr>
+      <w:tr>
+        <w:tc>
+          <w:tcPr>
+            <w:tcW w:w="2813" w:type="dxa"/>
+          </w:tcPr>
+          <w:p>
+            <w:pPr>
+              <w:jc w:val="left"/>
+            </w:pPr>
+            <w:r>
+              <w:t>Enemy</w:t>
+            </w:r>
+          </w:p>
+        </w:tc>
+        <w:tc>
+          <w:tcPr>
+            <w:tcW w:w="2813" w:type="dxa"/>
+          </w:tcPr>
+          <w:p>
+            <w:pPr>
+              <w:jc w:val="left"/>
+            </w:pPr>
+            <w:r>
+              <w:t>Wall</w:t>
+            </w:r>
+          </w:p>
+        </w:tc>
+        <w:tc>
+          <w:tcPr>
+            <w:tcW w:w="2814" w:type="dxa"/>
+          </w:tcPr>
+          <w:p>
+            <w:pPr>
+              <w:jc w:val="left"/>
+            </w:pPr>
+            <w:r>
+              <w:t>Nothing</w:t>
+            </w:r>
+          </w:p>
+        </w:tc>
+      </w:tr>
+      <w:tr>
+        <w:tc>
+          <w:tcPr>
+            <w:tcW w:w="2813" w:type="dxa"/>
+          </w:tcPr>
+          <w:p>
+            <w:pPr>
+              <w:jc w:val="left"/>
+            </w:pPr>
+            <w:r>
+              <w:t>Enemy</w:t>
+            </w:r>
+          </w:p>
+        </w:tc>
+        <w:tc>
+          <w:tcPr>
+            <w:tcW w:w="2813" w:type="dxa"/>
+          </w:tcPr>
+          <w:p>
+            <w:pPr>
+              <w:jc w:val="left"/>
+            </w:pPr>
+            <w:r>
+              <w:t>Enemy</w:t>
+            </w:r>
+          </w:p>
+        </w:tc>
+        <w:tc>
+          <w:tcPr>
+            <w:tcW w:w="2814" w:type="dxa"/>
+          </w:tcPr>
+          <w:p>
+            <w:pPr>
+              <w:jc w:val="left"/>
+            </w:pPr>
+            <w:r>
+              <w:t>Nothing</w:t>
+            </w:r>
+          </w:p>
+        </w:tc>
+      </w:tr>
+    </w:tbl>
+    <w:p>
+      <w:pPr>
+        <w:jc w:val="left"/>
+      </w:pPr>
+    </w:p>
+    <w:p>
+      <w:pPr>
+        <w:jc w:val="left"/>
+      </w:pPr>
+      <w:r>
+        <w:t xml:space="preserve">Enemy pathing now only works if the player is “active” </w:t>
+      </w:r>
+    </w:p>
+    <w:p>
+      <w:pPr>
+        <w:jc w:val="left"/>
+      </w:pPr>
+      <w:r>
+        <w:t>Enemy pathing can also switch focus if another player has been activated.</w:t>
       </w:r>
     </w:p>
     <w:p>
@@ -300,10 +476,10 @@
           <w:noProof/>
         </w:rPr>
         <w:drawing>
-          <wp:inline distT="0" distB="0" distL="0" distR="0" wp14:anchorId="200BBAAE" wp14:editId="3B74474D">
-            <wp:extent cx="5365750" cy="2478405"/>
-            <wp:effectExtent l="0" t="0" r="6350" b="0"/>
-            <wp:docPr id="4" name="Picture 4"/>
+          <wp:inline distT="0" distB="0" distL="0" distR="0" wp14:anchorId="14F64544" wp14:editId="5621F4DE">
+            <wp:extent cx="5365750" cy="3006090"/>
+            <wp:effectExtent l="0" t="0" r="6350" b="3810"/>
+            <wp:docPr id="14" name="Picture 14"/>
             <wp:cNvGraphicFramePr>
               <a:graphicFrameLocks xmlns:a="http://schemas.openxmlformats.org/drawingml/2006/main" noChangeAspect="1"/>
             </wp:cNvGraphicFramePr>
@@ -323,7 +499,7 @@
                   <pic:spPr>
                     <a:xfrm>
                       <a:off x="0" y="0"/>
-                      <a:ext cx="5365750" cy="2478405"/>
+                      <a:ext cx="5365750" cy="3006090"/>
                     </a:xfrm>
                     <a:prstGeom prst="rect">
                       <a:avLst/>
@@ -335,37 +511,662 @@
           </wp:inline>
         </w:drawing>
       </w:r>
+    </w:p>
+    <w:p>
+      <w:pPr>
+        <w:jc w:val="left"/>
+      </w:pPr>
+    </w:p>
+    <w:p>
+      <w:pPr>
+        <w:jc w:val="left"/>
+      </w:pPr>
+    </w:p>
+    <w:p>
+      <w:pPr>
+        <w:jc w:val="left"/>
+      </w:pPr>
+    </w:p>
+    <w:p>
+      <w:pPr>
+        <w:jc w:val="left"/>
+      </w:pPr>
+    </w:p>
+    <w:p>
+      <w:pPr>
+        <w:pStyle w:val="Heading3"/>
+      </w:pPr>
+      <w:r>
+        <w:lastRenderedPageBreak/>
+        <w:t>Shooting</w:t>
+      </w:r>
+    </w:p>
+    <w:p>
+      <w:pPr>
+        <w:jc w:val="left"/>
+      </w:pPr>
+      <w:r>
+        <w:t>Players can only shoot when Active</w:t>
+      </w:r>
+      <w:r>
+        <w:t>.</w:t>
+      </w:r>
+    </w:p>
+    <w:p>
+      <w:pPr>
+        <w:jc w:val="left"/>
+      </w:pPr>
+      <w:r>
+        <w:t xml:space="preserve">If a player shoots an inactive robot, the inactive robot now becomes the active player and the original robot is now </w:t>
+      </w:r>
+      <w:r>
+        <w:t>inactive, but the original robot can be reactivated and vice versa.</w:t>
+      </w:r>
+    </w:p>
+    <w:p>
+      <w:pPr>
+        <w:jc w:val="left"/>
+      </w:pPr>
+      <w:r>
+        <w:t>Originally,</w:t>
+      </w:r>
+      <w:r>
+        <w:t xml:space="preserve"> I was using Vector3.Reflect and </w:t>
+      </w:r>
+      <w:r>
+        <w:t>transform. Euler Angles</w:t>
+      </w:r>
+      <w:r>
+        <w:t xml:space="preserve"> to </w:t>
+      </w:r>
+      <w:r>
+        <w:t>ricochet</w:t>
+      </w:r>
+      <w:r>
+        <w:t xml:space="preserve"> bullets off walls, but this was proven to be buggy and non-responsive, I opted for a simpler method instead, which was adding a Physic Material to the bullet.</w:t>
+      </w:r>
+    </w:p>
+    <w:p>
+      <w:pPr>
+        <w:jc w:val="left"/>
+      </w:pPr>
+      <w:r>
+        <w:rPr>
+          <w:noProof/>
+        </w:rPr>
+        <w:drawing>
+          <wp:inline distT="0" distB="0" distL="0" distR="0" wp14:anchorId="06558012" wp14:editId="191EE03F">
+            <wp:extent cx="3257550" cy="914400"/>
+            <wp:effectExtent l="0" t="0" r="0" b="0"/>
+            <wp:docPr id="5" name="Picture 5"/>
+            <wp:cNvGraphicFramePr>
+              <a:graphicFrameLocks xmlns:a="http://schemas.openxmlformats.org/drawingml/2006/main" noChangeAspect="1"/>
+            </wp:cNvGraphicFramePr>
+            <a:graphic xmlns:a="http://schemas.openxmlformats.org/drawingml/2006/main">
+              <a:graphicData uri="http://schemas.openxmlformats.org/drawingml/2006/picture">
+                <pic:pic xmlns:pic="http://schemas.openxmlformats.org/drawingml/2006/picture">
+                  <pic:nvPicPr>
+                    <pic:cNvPr id="1" name=""/>
+                    <pic:cNvPicPr/>
+                  </pic:nvPicPr>
+                  <pic:blipFill>
+                    <a:blip r:embed="rId11"/>
+                    <a:stretch>
+                      <a:fillRect/>
+                    </a:stretch>
+                  </pic:blipFill>
+                  <pic:spPr>
+                    <a:xfrm>
+                      <a:off x="0" y="0"/>
+                      <a:ext cx="3257550" cy="914400"/>
+                    </a:xfrm>
+                    <a:prstGeom prst="rect">
+                      <a:avLst/>
+                    </a:prstGeom>
+                  </pic:spPr>
+                </pic:pic>
+              </a:graphicData>
+            </a:graphic>
+          </wp:inline>
+        </w:drawing>
+      </w:r>
+    </w:p>
+    <w:p>
+      <w:pPr>
+        <w:jc w:val="left"/>
+      </w:pPr>
+      <w:r>
+        <w:t>This suited perfectly in this</w:t>
+      </w:r>
       <w:r>
         <w:t xml:space="preserve"> </w:t>
       </w:r>
-    </w:p>
-    <w:p>
-      <w:pPr>
-        <w:jc w:val="left"/>
-      </w:pPr>
-      <w:r>
-        <w:t xml:space="preserve">Using </w:t>
-      </w:r>
-      <w:proofErr w:type="spellStart"/>
-      <w:r>
-        <w:t>Asperite</w:t>
-      </w:r>
-      <w:proofErr w:type="spellEnd"/>
-      <w:r>
-        <w:t xml:space="preserve"> to create Sprites, </w:t>
-      </w:r>
-      <w:proofErr w:type="spellStart"/>
-      <w:r>
-        <w:t>Tilesets</w:t>
-      </w:r>
-      <w:proofErr w:type="spellEnd"/>
-      <w:r>
-        <w:t xml:space="preserve"> &amp; A</w:t>
-      </w:r>
-      <w:bookmarkStart w:id="0" w:name="_GoBack"/>
-      <w:bookmarkEnd w:id="0"/>
-      <w:r>
-        <w:t>nimations.</w:t>
+      <w:r>
+        <w:t>context</w:t>
+      </w:r>
+      <w:r>
+        <w:t xml:space="preserve"> due to the nature of the game.</w:t>
+      </w:r>
+    </w:p>
+    <w:p>
+      <w:pPr>
+        <w:jc w:val="left"/>
+      </w:pPr>
+      <w:r>
+        <w:t>Gun rotation was implemented to make the player feel less static and it also allowed the player to line up shots in order to make use of the ricochet mechanic</w:t>
+      </w:r>
+      <w:r>
+        <w:t>.</w:t>
+      </w:r>
+    </w:p>
+    <w:p>
+      <w:pPr>
+        <w:jc w:val="left"/>
+      </w:pPr>
+      <w:r>
+        <w:t>By getting the mouse position of where the player wanted to shoot (Target)</w:t>
+      </w:r>
+      <w:r>
+        <w:br/>
+        <w:t>From the targets X and Y and from the players position X and Y, I c</w:t>
+      </w:r>
+      <w:r>
+        <w:t xml:space="preserve">ould get the angle at which the target was </w:t>
+      </w:r>
+      <w:r>
+        <w:t>at and</w:t>
+      </w:r>
+      <w:r>
+        <w:t xml:space="preserve"> rotate the gun to this given angle.</w:t>
+      </w:r>
+    </w:p>
+    <w:p>
+      <w:pPr>
+        <w:jc w:val="left"/>
+      </w:pPr>
+      <w:r>
+        <w:t xml:space="preserve">Bullets were handled in a different script because the game effectively has “two” players, I could decrement or increment the total bullets independently from the players. I did this to avoid players having double the </w:t>
+      </w:r>
+      <w:r>
+        <w:t>number</w:t>
+      </w:r>
+      <w:r>
+        <w:t xml:space="preserve"> of bullets</w:t>
+      </w:r>
+      <w:r>
+        <w:t xml:space="preserve"> and ensure both players used the total amount of bullets available given the current level.</w:t>
+      </w:r>
+    </w:p>
+    <w:p>
+      <w:pPr>
+        <w:jc w:val="left"/>
+      </w:pPr>
+      <w:r>
+        <w:t>In conversation with the designer he said I could implement the ricochet mechanic if I had time, I’m glad I got it implemented as it feels like one of the most important mechanics in the game.</w:t>
+      </w:r>
+    </w:p>
+    <w:p>
+      <w:pPr>
+        <w:jc w:val="left"/>
+      </w:pPr>
+    </w:p>
+    <w:p>
+      <w:pPr>
+        <w:pStyle w:val="Heading3"/>
+      </w:pPr>
+      <w:r>
+        <w:lastRenderedPageBreak/>
+        <w:t>Ignor</w:t>
+      </w:r>
+      <w:r>
+        <w:t xml:space="preserve">ing </w:t>
+      </w:r>
+      <w:r>
+        <w:t>Collison</w:t>
+      </w:r>
+    </w:p>
+    <w:p>
+      <w:pPr>
+        <w:jc w:val="left"/>
+      </w:pPr>
+      <w:r>
+        <w:t>Ignoring Collison is an important mechanic within the game to ensure fluidity throughout.</w:t>
+      </w:r>
+    </w:p>
+    <w:p>
+      <w:pPr>
+        <w:jc w:val="left"/>
+      </w:pPr>
+      <w:r>
+        <w:t xml:space="preserve">Initially, I used </w:t>
+      </w:r>
+      <w:r>
+        <w:t>Ignore Collision</w:t>
+      </w:r>
+      <w:r>
+        <w:t xml:space="preserve"> from the Physics2D class, but this quickly got hard to manage. I found a better way to achieve </w:t>
+      </w:r>
+      <w:r>
+        <w:t xml:space="preserve">this </w:t>
+      </w:r>
+      <w:r>
+        <w:t>by using Layer Based Collision (</w:t>
+      </w:r>
+      <w:hyperlink r:id="rId12" w:history="1">
+        <w:r>
+          <w:rPr>
+            <w:rStyle w:val="Hyperlink"/>
+          </w:rPr>
+          <w:t>https://docs.unity3d.com/Manual/LayerBasedCollision.html</w:t>
+        </w:r>
+      </w:hyperlink>
+      <w:r>
+        <w:t>)</w:t>
+      </w:r>
+    </w:p>
+    <w:p>
+      <w:pPr>
+        <w:jc w:val="left"/>
+      </w:pPr>
+      <w:r>
+        <w:rPr>
+          <w:noProof/>
+        </w:rPr>
+        <w:drawing>
+          <wp:inline distT="0" distB="0" distL="0" distR="0" wp14:anchorId="57F6DB39" wp14:editId="3444F2DF">
+            <wp:extent cx="3962400" cy="2647950"/>
+            <wp:effectExtent l="0" t="0" r="0" b="0"/>
+            <wp:docPr id="6" name="Picture 6"/>
+            <wp:cNvGraphicFramePr>
+              <a:graphicFrameLocks xmlns:a="http://schemas.openxmlformats.org/drawingml/2006/main" noChangeAspect="1"/>
+            </wp:cNvGraphicFramePr>
+            <a:graphic xmlns:a="http://schemas.openxmlformats.org/drawingml/2006/main">
+              <a:graphicData uri="http://schemas.openxmlformats.org/drawingml/2006/picture">
+                <pic:pic xmlns:pic="http://schemas.openxmlformats.org/drawingml/2006/picture">
+                  <pic:nvPicPr>
+                    <pic:cNvPr id="1" name=""/>
+                    <pic:cNvPicPr/>
+                  </pic:nvPicPr>
+                  <pic:blipFill>
+                    <a:blip r:embed="rId13"/>
+                    <a:stretch>
+                      <a:fillRect/>
+                    </a:stretch>
+                  </pic:blipFill>
+                  <pic:spPr>
+                    <a:xfrm>
+                      <a:off x="0" y="0"/>
+                      <a:ext cx="3962400" cy="2647950"/>
+                    </a:xfrm>
+                    <a:prstGeom prst="rect">
+                      <a:avLst/>
+                    </a:prstGeom>
+                  </pic:spPr>
+                </pic:pic>
+              </a:graphicData>
+            </a:graphic>
+          </wp:inline>
+        </w:drawing>
+      </w:r>
+    </w:p>
+    <w:p>
+      <w:pPr>
+        <w:jc w:val="left"/>
+      </w:pPr>
+      <w:r>
+        <w:t>This was mainly used for the mechanic of allowing players to shoot over a certain object but could not walk over. E.g. the “holes” in the ground.</w:t>
+      </w:r>
+    </w:p>
+    <w:p>
+      <w:pPr>
+        <w:jc w:val="left"/>
+      </w:pPr>
+      <w:r>
+        <w:rPr>
+          <w:noProof/>
+        </w:rPr>
+        <w:drawing>
+          <wp:inline distT="0" distB="0" distL="0" distR="0" wp14:anchorId="0F75E465" wp14:editId="38C7BE66">
+            <wp:extent cx="1171575" cy="2333625"/>
+            <wp:effectExtent l="0" t="0" r="9525" b="9525"/>
+            <wp:docPr id="7" name="Picture 7"/>
+            <wp:cNvGraphicFramePr>
+              <a:graphicFrameLocks xmlns:a="http://schemas.openxmlformats.org/drawingml/2006/main" noChangeAspect="1"/>
+            </wp:cNvGraphicFramePr>
+            <a:graphic xmlns:a="http://schemas.openxmlformats.org/drawingml/2006/main">
+              <a:graphicData uri="http://schemas.openxmlformats.org/drawingml/2006/picture">
+                <pic:pic xmlns:pic="http://schemas.openxmlformats.org/drawingml/2006/picture">
+                  <pic:nvPicPr>
+                    <pic:cNvPr id="1" name=""/>
+                    <pic:cNvPicPr/>
+                  </pic:nvPicPr>
+                  <pic:blipFill>
+                    <a:blip r:embed="rId14"/>
+                    <a:stretch>
+                      <a:fillRect/>
+                    </a:stretch>
+                  </pic:blipFill>
+                  <pic:spPr>
+                    <a:xfrm>
+                      <a:off x="0" y="0"/>
+                      <a:ext cx="1171575" cy="2333625"/>
+                    </a:xfrm>
+                    <a:prstGeom prst="rect">
+                      <a:avLst/>
+                    </a:prstGeom>
+                  </pic:spPr>
+                </pic:pic>
+              </a:graphicData>
+            </a:graphic>
+          </wp:inline>
+        </w:drawing>
+      </w:r>
+      <w:r>
+        <w:t xml:space="preserve"> </w:t>
+      </w:r>
+    </w:p>
+    <w:p>
+      <w:pPr>
+        <w:pStyle w:val="Heading3"/>
+      </w:pPr>
+      <w:r>
+        <w:lastRenderedPageBreak/>
+        <w:t>Animations</w:t>
+      </w:r>
+    </w:p>
+    <w:p>
+      <w:pPr>
+        <w:jc w:val="left"/>
+      </w:pPr>
+      <w:r>
+        <w:t xml:space="preserve">Animations were made by multiple frames and then exporting each frame into a </w:t>
+      </w:r>
+      <w:r>
+        <w:t>tile set</w:t>
+      </w:r>
+      <w:r>
+        <w:t xml:space="preserve">. I imported the </w:t>
+      </w:r>
+      <w:r>
+        <w:t>tile set</w:t>
+      </w:r>
+      <w:r>
+        <w:t xml:space="preserve"> into Unity &amp; changed the Import Settings to fit a multiple sprite image.</w:t>
+      </w:r>
+    </w:p>
+    <w:p>
+      <w:pPr>
+        <w:jc w:val="left"/>
+      </w:pPr>
+      <w:r>
+        <w:rPr>
+          <w:noProof/>
+        </w:rPr>
+        <w:drawing>
+          <wp:inline distT="0" distB="0" distL="0" distR="0" wp14:anchorId="018CF383" wp14:editId="3F4E1BA4">
+            <wp:extent cx="3295650" cy="3448050"/>
+            <wp:effectExtent l="0" t="0" r="0" b="0"/>
+            <wp:docPr id="10" name="Picture 10"/>
+            <wp:cNvGraphicFramePr>
+              <a:graphicFrameLocks xmlns:a="http://schemas.openxmlformats.org/drawingml/2006/main" noChangeAspect="1"/>
+            </wp:cNvGraphicFramePr>
+            <a:graphic xmlns:a="http://schemas.openxmlformats.org/drawingml/2006/main">
+              <a:graphicData uri="http://schemas.openxmlformats.org/drawingml/2006/picture">
+                <pic:pic xmlns:pic="http://schemas.openxmlformats.org/drawingml/2006/picture">
+                  <pic:nvPicPr>
+                    <pic:cNvPr id="1" name=""/>
+                    <pic:cNvPicPr/>
+                  </pic:nvPicPr>
+                  <pic:blipFill rotWithShape="1">
+                    <a:blip r:embed="rId15"/>
+                    <a:srcRect t="8317" b="21663"/>
+                    <a:stretch/>
+                  </pic:blipFill>
+                  <pic:spPr bwMode="auto">
+                    <a:xfrm>
+                      <a:off x="0" y="0"/>
+                      <a:ext cx="3295650" cy="3448050"/>
+                    </a:xfrm>
+                    <a:prstGeom prst="rect">
+                      <a:avLst/>
+                    </a:prstGeom>
+                    <a:ln>
+                      <a:noFill/>
+                    </a:ln>
+                    <a:extLst>
+                      <a:ext uri="{53640926-AAD7-44D8-BBD7-CCE9431645EC}">
+                        <a14:shadowObscured xmlns:a14="http://schemas.microsoft.com/office/drawing/2010/main"/>
+                      </a:ext>
+                    </a:extLst>
+                  </pic:spPr>
+                </pic:pic>
+              </a:graphicData>
+            </a:graphic>
+          </wp:inline>
+        </w:drawing>
+      </w:r>
+    </w:p>
+    <w:p>
+      <w:pPr>
+        <w:jc w:val="left"/>
+      </w:pPr>
+      <w:r>
+        <w:t>Setting the sprite mode to Multiple and pixels per unit = 32. I used the sprite editor to split each frame into its own sprite.</w:t>
+      </w:r>
+    </w:p>
+    <w:p>
+      <w:pPr>
+        <w:jc w:val="left"/>
+      </w:pPr>
+      <w:r>
+        <w:t>Setting the filter mode to Point (No Filter) and No Compression allowed me to scale up the sprite without any loss of quality at all.</w:t>
+      </w:r>
+    </w:p>
+    <w:p>
+      <w:pPr>
+        <w:jc w:val="left"/>
+        <w:rPr>
+          <w:sz w:val="20"/>
+        </w:rPr>
+      </w:pPr>
+      <w:r>
+        <w:rPr>
+          <w:sz w:val="20"/>
+        </w:rPr>
+        <w:t>Note: this only works for pixel styled art.</w:t>
+      </w:r>
+    </w:p>
+    <w:p>
+      <w:pPr>
+        <w:jc w:val="left"/>
+      </w:pPr>
+    </w:p>
+    <w:p>
+      <w:pPr>
+        <w:jc w:val="left"/>
+      </w:pPr>
+    </w:p>
+    <w:p>
+      <w:pPr>
+        <w:jc w:val="left"/>
+      </w:pPr>
+    </w:p>
+    <w:p>
+      <w:pPr>
+        <w:jc w:val="left"/>
+      </w:pPr>
+    </w:p>
+    <w:p>
+      <w:pPr>
+        <w:jc w:val="left"/>
+      </w:pPr>
+      <w:r>
+        <w:lastRenderedPageBreak/>
+        <w:t xml:space="preserve">Using Animation in unity to create animations from the </w:t>
+      </w:r>
+      <w:r>
+        <w:t>sprite sheet</w:t>
+      </w:r>
+      <w:r>
+        <w:t>.</w:t>
+      </w:r>
+    </w:p>
+    <w:p>
+      <w:pPr>
+        <w:jc w:val="left"/>
+      </w:pPr>
+      <w:r>
+        <w:rPr>
+          <w:noProof/>
+        </w:rPr>
+        <w:drawing>
+          <wp:inline distT="0" distB="0" distL="0" distR="0" wp14:anchorId="2C92ABEC" wp14:editId="36F1B395">
+            <wp:extent cx="5365750" cy="2065655"/>
+            <wp:effectExtent l="0" t="0" r="6350" b="0"/>
+            <wp:docPr id="12" name="Picture 12"/>
+            <wp:cNvGraphicFramePr>
+              <a:graphicFrameLocks xmlns:a="http://schemas.openxmlformats.org/drawingml/2006/main" noChangeAspect="1"/>
+            </wp:cNvGraphicFramePr>
+            <a:graphic xmlns:a="http://schemas.openxmlformats.org/drawingml/2006/main">
+              <a:graphicData uri="http://schemas.openxmlformats.org/drawingml/2006/picture">
+                <pic:pic xmlns:pic="http://schemas.openxmlformats.org/drawingml/2006/picture">
+                  <pic:nvPicPr>
+                    <pic:cNvPr id="1" name=""/>
+                    <pic:cNvPicPr/>
+                  </pic:nvPicPr>
+                  <pic:blipFill>
+                    <a:blip r:embed="rId16"/>
+                    <a:stretch>
+                      <a:fillRect/>
+                    </a:stretch>
+                  </pic:blipFill>
+                  <pic:spPr>
+                    <a:xfrm>
+                      <a:off x="0" y="0"/>
+                      <a:ext cx="5365750" cy="2065655"/>
+                    </a:xfrm>
+                    <a:prstGeom prst="rect">
+                      <a:avLst/>
+                    </a:prstGeom>
+                  </pic:spPr>
+                </pic:pic>
+              </a:graphicData>
+            </a:graphic>
+          </wp:inline>
+        </w:drawing>
+      </w:r>
+    </w:p>
+    <w:p>
+      <w:pPr>
+        <w:jc w:val="left"/>
+      </w:pPr>
+      <w:r>
+        <w:t xml:space="preserve">I used </w:t>
+      </w:r>
+      <w:r>
+        <w:t>Animator Controller</w:t>
+      </w:r>
+      <w:r>
+        <w:t xml:space="preserve"> to allow for transitioning between animations</w:t>
+      </w:r>
+      <w:r>
+        <w:t>.</w:t>
+      </w:r>
+    </w:p>
+    <w:p>
+      <w:pPr>
+        <w:jc w:val="left"/>
+      </w:pPr>
+      <w:r>
+        <w:rPr>
+          <w:noProof/>
+        </w:rPr>
+        <w:drawing>
+          <wp:inline distT="0" distB="0" distL="0" distR="0" wp14:anchorId="041C50B4" wp14:editId="41181970">
+            <wp:extent cx="5365750" cy="3989070"/>
+            <wp:effectExtent l="0" t="0" r="6350" b="0"/>
+            <wp:docPr id="13" name="Picture 13"/>
+            <wp:cNvGraphicFramePr>
+              <a:graphicFrameLocks xmlns:a="http://schemas.openxmlformats.org/drawingml/2006/main" noChangeAspect="1"/>
+            </wp:cNvGraphicFramePr>
+            <a:graphic xmlns:a="http://schemas.openxmlformats.org/drawingml/2006/main">
+              <a:graphicData uri="http://schemas.openxmlformats.org/drawingml/2006/picture">
+                <pic:pic xmlns:pic="http://schemas.openxmlformats.org/drawingml/2006/picture">
+                  <pic:nvPicPr>
+                    <pic:cNvPr id="1" name=""/>
+                    <pic:cNvPicPr/>
+                  </pic:nvPicPr>
+                  <pic:blipFill>
+                    <a:blip r:embed="rId17"/>
+                    <a:stretch>
+                      <a:fillRect/>
+                    </a:stretch>
+                  </pic:blipFill>
+                  <pic:spPr>
+                    <a:xfrm>
+                      <a:off x="0" y="0"/>
+                      <a:ext cx="5365750" cy="3989070"/>
+                    </a:xfrm>
+                    <a:prstGeom prst="rect">
+                      <a:avLst/>
+                    </a:prstGeom>
+                  </pic:spPr>
+                </pic:pic>
+              </a:graphicData>
+            </a:graphic>
+          </wp:inline>
+        </w:drawing>
+      </w:r>
+    </w:p>
+    <w:p>
+      <w:pPr>
+        <w:jc w:val="left"/>
+      </w:pPr>
+      <w:r>
+        <w:t xml:space="preserve">The list of parameters are just different Booleans which can be toggled on or off. </w:t>
+      </w:r>
+    </w:p>
+    <w:p>
+      <w:pPr>
+        <w:jc w:val="left"/>
+      </w:pPr>
+      <w:r>
+        <w:t xml:space="preserve">E.g. from any state if I move the player, the Running Boolean is toggled on, allowing the </w:t>
+      </w:r>
+      <w:r>
+        <w:t>Player Run</w:t>
+      </w:r>
+      <w:r>
+        <w:t xml:space="preserve"> animation to be played.</w:t>
+      </w:r>
+    </w:p>
+    <w:p>
+      <w:pPr>
+        <w:jc w:val="left"/>
+      </w:pPr>
+      <w:r>
+        <w:lastRenderedPageBreak/>
+        <w:t>Program:</w:t>
+      </w:r>
+      <w:r>
+        <w:t xml:space="preserve"> Asperite </w:t>
+      </w:r>
+    </w:p>
+    <w:p>
+      <w:pPr>
+        <w:jc w:val="left"/>
+      </w:pPr>
+      <w:r>
+        <w:t xml:space="preserve">To </w:t>
+      </w:r>
+      <w:r>
+        <w:t xml:space="preserve">create Sprites, </w:t>
+      </w:r>
+      <w:r>
+        <w:t>Tile sets</w:t>
+      </w:r>
+      <w:r>
+        <w:t xml:space="preserve"> &amp; Animations.</w:t>
       </w:r>
     </w:p>
     <w:p>
@@ -392,7 +1193,7 @@
                     <pic:cNvPicPr/>
                   </pic:nvPicPr>
                   <pic:blipFill>
-                    <a:blip r:embed="rId11"/>
+                    <a:blip r:embed="rId18"/>
                     <a:stretch>
                       <a:fillRect/>
                     </a:stretch>
@@ -417,14 +1218,936 @@
       <w:pPr>
         <w:jc w:val="left"/>
       </w:pPr>
-    </w:p>
-    <w:p>
-      <w:pPr>
-        <w:jc w:val="left"/>
+      <w:r>
+        <w:t>Animation examples:</w:t>
+      </w:r>
+    </w:p>
+    <w:p>
+      <w:pPr>
+        <w:jc w:val="left"/>
+      </w:pPr>
+      <w:r>
+        <w:t>Deactivate Animation:</w:t>
+      </w:r>
+    </w:p>
+    <w:p>
+      <w:pPr>
+        <w:jc w:val="left"/>
+      </w:pPr>
+      <w:r>
+        <w:rPr>
+          <w:noProof/>
+        </w:rPr>
+        <w:drawing>
+          <wp:inline distT="0" distB="0" distL="0" distR="0" wp14:anchorId="5A920885" wp14:editId="2846F492">
+            <wp:extent cx="2943225" cy="1228725"/>
+            <wp:effectExtent l="0" t="0" r="9525" b="9525"/>
+            <wp:docPr id="15" name="Picture 15"/>
+            <wp:cNvGraphicFramePr>
+              <a:graphicFrameLocks xmlns:a="http://schemas.openxmlformats.org/drawingml/2006/main" noChangeAspect="1"/>
+            </wp:cNvGraphicFramePr>
+            <a:graphic xmlns:a="http://schemas.openxmlformats.org/drawingml/2006/main">
+              <a:graphicData uri="http://schemas.openxmlformats.org/drawingml/2006/picture">
+                <pic:pic xmlns:pic="http://schemas.openxmlformats.org/drawingml/2006/picture">
+                  <pic:nvPicPr>
+                    <pic:cNvPr id="1" name=""/>
+                    <pic:cNvPicPr/>
+                  </pic:nvPicPr>
+                  <pic:blipFill rotWithShape="1">
+                    <a:blip r:embed="rId19"/>
+                    <a:srcRect l="20592" t="26690" r="24556" b="20339"/>
+                    <a:stretch/>
+                  </pic:blipFill>
+                  <pic:spPr bwMode="auto">
+                    <a:xfrm>
+                      <a:off x="0" y="0"/>
+                      <a:ext cx="2943225" cy="1228725"/>
+                    </a:xfrm>
+                    <a:prstGeom prst="rect">
+                      <a:avLst/>
+                    </a:prstGeom>
+                    <a:ln>
+                      <a:noFill/>
+                    </a:ln>
+                    <a:extLst>
+                      <a:ext uri="{53640926-AAD7-44D8-BBD7-CCE9431645EC}">
+                        <a14:shadowObscured xmlns:a14="http://schemas.microsoft.com/office/drawing/2010/main"/>
+                      </a:ext>
+                    </a:extLst>
+                  </pic:spPr>
+                </pic:pic>
+              </a:graphicData>
+            </a:graphic>
+          </wp:inline>
+        </w:drawing>
+      </w:r>
+    </w:p>
+    <w:p>
+      <w:pPr>
+        <w:jc w:val="left"/>
+      </w:pPr>
+      <w:r>
+        <w:t>Activate Animation:</w:t>
+      </w:r>
+    </w:p>
+    <w:p>
+      <w:pPr>
+        <w:jc w:val="left"/>
+      </w:pPr>
+      <w:r>
+        <w:rPr>
+          <w:noProof/>
+        </w:rPr>
+        <w:drawing>
+          <wp:inline distT="0" distB="0" distL="0" distR="0" wp14:anchorId="282B3E9D" wp14:editId="5E34F341">
+            <wp:extent cx="5365750" cy="1737360"/>
+            <wp:effectExtent l="0" t="0" r="6350" b="0"/>
+            <wp:docPr id="16" name="Picture 16"/>
+            <wp:cNvGraphicFramePr>
+              <a:graphicFrameLocks xmlns:a="http://schemas.openxmlformats.org/drawingml/2006/main" noChangeAspect="1"/>
+            </wp:cNvGraphicFramePr>
+            <a:graphic xmlns:a="http://schemas.openxmlformats.org/drawingml/2006/main">
+              <a:graphicData uri="http://schemas.openxmlformats.org/drawingml/2006/picture">
+                <pic:pic xmlns:pic="http://schemas.openxmlformats.org/drawingml/2006/picture">
+                  <pic:nvPicPr>
+                    <pic:cNvPr id="1" name=""/>
+                    <pic:cNvPicPr/>
+                  </pic:nvPicPr>
+                  <pic:blipFill>
+                    <a:blip r:embed="rId20"/>
+                    <a:stretch>
+                      <a:fillRect/>
+                    </a:stretch>
+                  </pic:blipFill>
+                  <pic:spPr>
+                    <a:xfrm>
+                      <a:off x="0" y="0"/>
+                      <a:ext cx="5365750" cy="1737360"/>
+                    </a:xfrm>
+                    <a:prstGeom prst="rect">
+                      <a:avLst/>
+                    </a:prstGeom>
+                  </pic:spPr>
+                </pic:pic>
+              </a:graphicData>
+            </a:graphic>
+          </wp:inline>
+        </w:drawing>
+      </w:r>
+    </w:p>
+    <w:p>
+      <w:pPr>
+        <w:pStyle w:val="Heading3"/>
+      </w:pPr>
+      <w:r>
+        <w:lastRenderedPageBreak/>
+        <w:t xml:space="preserve">Sound </w:t>
+      </w:r>
+      <w:r>
+        <w:t>Design</w:t>
+      </w:r>
+    </w:p>
+    <w:p>
+      <w:pPr>
+        <w:jc w:val="left"/>
+      </w:pPr>
+      <w:r>
+        <w:t xml:space="preserve">I used </w:t>
+      </w:r>
+      <w:hyperlink r:id="rId21" w:history="1">
+        <w:r>
+          <w:rPr>
+            <w:rStyle w:val="Hyperlink"/>
+          </w:rPr>
+          <w:t>https://freesound.org/</w:t>
+        </w:r>
+      </w:hyperlink>
+      <w:r>
+        <w:t xml:space="preserve"> to obtain sound effects and then I imported them into Ableton for further manipulation and processing.</w:t>
+      </w:r>
+    </w:p>
+    <w:p>
+      <w:pPr>
+        <w:jc w:val="left"/>
+      </w:pPr>
+      <w:r>
+        <w:t xml:space="preserve">I did this because some of the </w:t>
+      </w:r>
+      <w:r>
+        <w:t>sound’s</w:t>
+      </w:r>
+      <w:r>
+        <w:t xml:space="preserve"> quality </w:t>
+      </w:r>
+      <w:r>
+        <w:t>were</w:t>
+      </w:r>
+      <w:r>
+        <w:t xml:space="preserve"> not great and I could also process them in any way with the use of</w:t>
+      </w:r>
+      <w:r>
+        <w:t xml:space="preserve"> e</w:t>
+      </w:r>
+      <w:r>
+        <w:t xml:space="preserve">qualizers, compression, reverb </w:t>
+      </w:r>
+      <w:r>
+        <w:t>etc.</w:t>
+      </w:r>
+    </w:p>
+    <w:p>
+      <w:pPr>
+        <w:jc w:val="left"/>
+      </w:pPr>
+      <w:r>
+        <w:t>I compressed each sound effect with similar settings so the range of volume between sound effects were relatively similar.</w:t>
+      </w:r>
+    </w:p>
+    <w:p>
+      <w:pPr>
+        <w:jc w:val="left"/>
+      </w:pPr>
+      <w:r>
+        <w:t>This allowed for coherency between sound effects within the game.</w:t>
+      </w:r>
+    </w:p>
+    <w:p>
+      <w:pPr>
+        <w:jc w:val="left"/>
+      </w:pPr>
+      <w:r>
+        <w:t xml:space="preserve">Program: </w:t>
+      </w:r>
+      <w:r>
+        <w:t xml:space="preserve">Ableton </w:t>
+      </w:r>
+    </w:p>
+    <w:p>
+      <w:pPr>
+        <w:jc w:val="left"/>
+      </w:pPr>
+      <w:r>
+        <w:rPr>
+          <w:noProof/>
+        </w:rPr>
+        <w:drawing>
+          <wp:inline distT="0" distB="0" distL="0" distR="0" wp14:anchorId="7BD0BABE" wp14:editId="2664A66D">
+            <wp:extent cx="5365750" cy="2478405"/>
+            <wp:effectExtent l="0" t="0" r="6350" b="0"/>
+            <wp:docPr id="9" name="Picture 9"/>
+            <wp:cNvGraphicFramePr>
+              <a:graphicFrameLocks xmlns:a="http://schemas.openxmlformats.org/drawingml/2006/main" noChangeAspect="1"/>
+            </wp:cNvGraphicFramePr>
+            <a:graphic xmlns:a="http://schemas.openxmlformats.org/drawingml/2006/main">
+              <a:graphicData uri="http://schemas.openxmlformats.org/drawingml/2006/picture">
+                <pic:pic xmlns:pic="http://schemas.openxmlformats.org/drawingml/2006/picture">
+                  <pic:nvPicPr>
+                    <pic:cNvPr id="1" name=""/>
+                    <pic:cNvPicPr/>
+                  </pic:nvPicPr>
+                  <pic:blipFill>
+                    <a:blip r:embed="rId22"/>
+                    <a:stretch>
+                      <a:fillRect/>
+                    </a:stretch>
+                  </pic:blipFill>
+                  <pic:spPr>
+                    <a:xfrm>
+                      <a:off x="0" y="0"/>
+                      <a:ext cx="5365750" cy="2478405"/>
+                    </a:xfrm>
+                    <a:prstGeom prst="rect">
+                      <a:avLst/>
+                    </a:prstGeom>
+                  </pic:spPr>
+                </pic:pic>
+              </a:graphicData>
+            </a:graphic>
+          </wp:inline>
+        </w:drawing>
+      </w:r>
+    </w:p>
+    <w:p>
+      <w:pPr>
+        <w:jc w:val="left"/>
+      </w:pPr>
+    </w:p>
+    <w:p>
+      <w:pPr>
+        <w:jc w:val="left"/>
+      </w:pPr>
+    </w:p>
+    <w:p>
+      <w:pPr>
+        <w:jc w:val="left"/>
+      </w:pPr>
+    </w:p>
+    <w:p>
+      <w:pPr>
+        <w:jc w:val="left"/>
+      </w:pPr>
+    </w:p>
+    <w:p>
+      <w:pPr>
+        <w:jc w:val="left"/>
+      </w:pPr>
+    </w:p>
+    <w:p>
+      <w:pPr>
+        <w:jc w:val="left"/>
+      </w:pPr>
+    </w:p>
+    <w:p>
+      <w:pPr>
+        <w:pStyle w:val="Heading3"/>
+      </w:pPr>
+      <w:r>
+        <w:lastRenderedPageBreak/>
+        <w:t>Transitions</w:t>
+      </w:r>
+    </w:p>
+    <w:p>
+      <w:pPr>
+        <w:jc w:val="left"/>
+      </w:pPr>
+      <w:r>
+        <w:t>This was a simple effect I implemented to make the transitions between levels feel smoother.</w:t>
+      </w:r>
+    </w:p>
+    <w:p>
+      <w:pPr>
+        <w:jc w:val="left"/>
+      </w:pPr>
+      <w:r>
+        <w:t>To achieve this, I used a black sprite with the opacity at full (100) and created an animation which brought the opacity down to 0 to give a nice fade in effect.</w:t>
+      </w:r>
+    </w:p>
+    <w:p>
+      <w:pPr>
+        <w:jc w:val="left"/>
+      </w:pPr>
+      <w:r>
+        <w:rPr>
+          <w:noProof/>
+        </w:rPr>
+        <w:drawing>
+          <wp:inline distT="0" distB="0" distL="0" distR="0" wp14:anchorId="0AD99EB4" wp14:editId="114F3164">
+            <wp:extent cx="5365750" cy="3486150"/>
+            <wp:effectExtent l="0" t="0" r="6350" b="0"/>
+            <wp:docPr id="18" name="Picture 18"/>
+            <wp:cNvGraphicFramePr>
+              <a:graphicFrameLocks xmlns:a="http://schemas.openxmlformats.org/drawingml/2006/main" noChangeAspect="1"/>
+            </wp:cNvGraphicFramePr>
+            <a:graphic xmlns:a="http://schemas.openxmlformats.org/drawingml/2006/main">
+              <a:graphicData uri="http://schemas.openxmlformats.org/drawingml/2006/picture">
+                <pic:pic xmlns:pic="http://schemas.openxmlformats.org/drawingml/2006/picture">
+                  <pic:nvPicPr>
+                    <pic:cNvPr id="1" name=""/>
+                    <pic:cNvPicPr/>
+                  </pic:nvPicPr>
+                  <pic:blipFill>
+                    <a:blip r:embed="rId23"/>
+                    <a:stretch>
+                      <a:fillRect/>
+                    </a:stretch>
+                  </pic:blipFill>
+                  <pic:spPr>
+                    <a:xfrm>
+                      <a:off x="0" y="0"/>
+                      <a:ext cx="5365750" cy="3486150"/>
+                    </a:xfrm>
+                    <a:prstGeom prst="rect">
+                      <a:avLst/>
+                    </a:prstGeom>
+                  </pic:spPr>
+                </pic:pic>
+              </a:graphicData>
+            </a:graphic>
+          </wp:inline>
+        </w:drawing>
+      </w:r>
+    </w:p>
+    <w:p>
+      <w:pPr>
+        <w:jc w:val="left"/>
+      </w:pPr>
+      <w:r>
+        <w:rPr>
+          <w:noProof/>
+        </w:rPr>
+        <w:drawing>
+          <wp:inline distT="0" distB="0" distL="0" distR="0" wp14:anchorId="7C6A01E6" wp14:editId="2B8E508E">
+            <wp:extent cx="5365750" cy="1023620"/>
+            <wp:effectExtent l="0" t="0" r="6350" b="5080"/>
+            <wp:docPr id="17" name="Picture 17"/>
+            <wp:cNvGraphicFramePr>
+              <a:graphicFrameLocks xmlns:a="http://schemas.openxmlformats.org/drawingml/2006/main" noChangeAspect="1"/>
+            </wp:cNvGraphicFramePr>
+            <a:graphic xmlns:a="http://schemas.openxmlformats.org/drawingml/2006/main">
+              <a:graphicData uri="http://schemas.openxmlformats.org/drawingml/2006/picture">
+                <pic:pic xmlns:pic="http://schemas.openxmlformats.org/drawingml/2006/picture">
+                  <pic:nvPicPr>
+                    <pic:cNvPr id="1" name=""/>
+                    <pic:cNvPicPr/>
+                  </pic:nvPicPr>
+                  <pic:blipFill>
+                    <a:blip r:embed="rId24"/>
+                    <a:stretch>
+                      <a:fillRect/>
+                    </a:stretch>
+                  </pic:blipFill>
+                  <pic:spPr>
+                    <a:xfrm>
+                      <a:off x="0" y="0"/>
+                      <a:ext cx="5365750" cy="1023620"/>
+                    </a:xfrm>
+                    <a:prstGeom prst="rect">
+                      <a:avLst/>
+                    </a:prstGeom>
+                  </pic:spPr>
+                </pic:pic>
+              </a:graphicData>
+            </a:graphic>
+          </wp:inline>
+        </w:drawing>
+      </w:r>
+    </w:p>
+    <w:p>
+      <w:pPr>
+        <w:jc w:val="left"/>
+      </w:pPr>
+      <w:r>
+        <w:t>The fade out effect was the opposite, bringing the opacity from 0 – 100 in an animation.</w:t>
+      </w:r>
+    </w:p>
+    <w:p>
+      <w:pPr>
+        <w:jc w:val="left"/>
+      </w:pPr>
+    </w:p>
+    <w:p>
+      <w:pPr>
+        <w:jc w:val="left"/>
+      </w:pPr>
+    </w:p>
+    <w:p>
+      <w:pPr>
+        <w:jc w:val="left"/>
+      </w:pPr>
+    </w:p>
+    <w:p>
+      <w:pPr>
+        <w:pStyle w:val="Heading3"/>
+      </w:pPr>
+      <w:r>
+        <w:lastRenderedPageBreak/>
+        <w:t>Joystick</w:t>
+      </w:r>
+    </w:p>
+    <w:p>
+      <w:pPr>
+        <w:jc w:val="left"/>
+      </w:pPr>
+      <w:r>
+        <w:t>I used Unity’s input.touch feature to implement the joystick.</w:t>
+      </w:r>
+    </w:p>
+    <w:p>
+      <w:pPr>
+        <w:jc w:val="left"/>
+      </w:pPr>
+      <w:hyperlink r:id="rId25" w:history="1">
+        <w:r>
+          <w:rPr>
+            <w:rStyle w:val="Hyperlink"/>
+          </w:rPr>
+          <w:t>https://docs.unity3d.com/ScriptReference/Input.html</w:t>
+        </w:r>
+      </w:hyperlink>
+    </w:p>
+    <w:p>
+      <w:pPr>
+        <w:jc w:val="left"/>
+      </w:pPr>
+      <w:r>
+        <w:rPr>
+          <w:noProof/>
+        </w:rPr>
+        <w:drawing>
+          <wp:inline distT="0" distB="0" distL="0" distR="0" wp14:anchorId="06327AD4" wp14:editId="599EBCA1">
+            <wp:extent cx="2762250" cy="2838450"/>
+            <wp:effectExtent l="0" t="0" r="0" b="0"/>
+            <wp:docPr id="19" name="Picture 19"/>
+            <wp:cNvGraphicFramePr>
+              <a:graphicFrameLocks xmlns:a="http://schemas.openxmlformats.org/drawingml/2006/main" noChangeAspect="1"/>
+            </wp:cNvGraphicFramePr>
+            <a:graphic xmlns:a="http://schemas.openxmlformats.org/drawingml/2006/main">
+              <a:graphicData uri="http://schemas.openxmlformats.org/drawingml/2006/picture">
+                <pic:pic xmlns:pic="http://schemas.openxmlformats.org/drawingml/2006/picture">
+                  <pic:nvPicPr>
+                    <pic:cNvPr id="1" name=""/>
+                    <pic:cNvPicPr/>
+                  </pic:nvPicPr>
+                  <pic:blipFill>
+                    <a:blip r:embed="rId26"/>
+                    <a:stretch>
+                      <a:fillRect/>
+                    </a:stretch>
+                  </pic:blipFill>
+                  <pic:spPr>
+                    <a:xfrm>
+                      <a:off x="0" y="0"/>
+                      <a:ext cx="2762250" cy="2838450"/>
+                    </a:xfrm>
+                    <a:prstGeom prst="rect">
+                      <a:avLst/>
+                    </a:prstGeom>
+                  </pic:spPr>
+                </pic:pic>
+              </a:graphicData>
+            </a:graphic>
+          </wp:inline>
+        </w:drawing>
+      </w:r>
+    </w:p>
+    <w:p>
+      <w:pPr>
+        <w:jc w:val="left"/>
+      </w:pPr>
+      <w:r>
+        <w:t xml:space="preserve">Initially I had the sprite above to move the player, but since you could move the player from anywhere on the </w:t>
+      </w:r>
+      <w:r>
+        <w:t>screen,</w:t>
+      </w:r>
+      <w:r>
+        <w:t xml:space="preserve"> I felt the sprite was redundant and took up space, so I removed it.</w:t>
+      </w:r>
+    </w:p>
+    <w:p>
+      <w:pPr>
+        <w:jc w:val="left"/>
+      </w:pPr>
+      <w:r>
+        <w:t>Double Tap is used to shoot</w:t>
+      </w:r>
+    </w:p>
+    <w:p>
+      <w:pPr>
+        <w:jc w:val="left"/>
+      </w:pPr>
+      <w:r>
+        <w:rPr>
+          <w:noProof/>
+        </w:rPr>
+        <w:drawing>
+          <wp:inline distT="0" distB="0" distL="0" distR="0" wp14:anchorId="39452A0D" wp14:editId="2D6B00B4">
+            <wp:extent cx="2895600" cy="771525"/>
+            <wp:effectExtent l="0" t="0" r="0" b="9525"/>
+            <wp:docPr id="20" name="Picture 20"/>
+            <wp:cNvGraphicFramePr>
+              <a:graphicFrameLocks xmlns:a="http://schemas.openxmlformats.org/drawingml/2006/main" noChangeAspect="1"/>
+            </wp:cNvGraphicFramePr>
+            <a:graphic xmlns:a="http://schemas.openxmlformats.org/drawingml/2006/main">
+              <a:graphicData uri="http://schemas.openxmlformats.org/drawingml/2006/picture">
+                <pic:pic xmlns:pic="http://schemas.openxmlformats.org/drawingml/2006/picture">
+                  <pic:nvPicPr>
+                    <pic:cNvPr id="1" name=""/>
+                    <pic:cNvPicPr/>
+                  </pic:nvPicPr>
+                  <pic:blipFill>
+                    <a:blip r:embed="rId27"/>
+                    <a:stretch>
+                      <a:fillRect/>
+                    </a:stretch>
+                  </pic:blipFill>
+                  <pic:spPr>
+                    <a:xfrm>
+                      <a:off x="0" y="0"/>
+                      <a:ext cx="2895600" cy="771525"/>
+                    </a:xfrm>
+                    <a:prstGeom prst="rect">
+                      <a:avLst/>
+                    </a:prstGeom>
+                  </pic:spPr>
+                </pic:pic>
+              </a:graphicData>
+            </a:graphic>
+          </wp:inline>
+        </w:drawing>
+      </w:r>
+    </w:p>
+    <w:p>
+      <w:pPr>
+        <w:jc w:val="left"/>
+      </w:pPr>
+    </w:p>
+    <w:p>
+      <w:pPr>
+        <w:jc w:val="left"/>
+      </w:pPr>
+    </w:p>
+    <w:p>
+      <w:pPr>
+        <w:jc w:val="left"/>
+      </w:pPr>
+    </w:p>
+    <w:p>
+      <w:pPr>
+        <w:jc w:val="left"/>
+      </w:pPr>
+    </w:p>
+    <w:p>
+      <w:pPr>
+        <w:pStyle w:val="Heading3"/>
+      </w:pPr>
+      <w:r>
+        <w:lastRenderedPageBreak/>
+        <w:t>Pressure Plates</w:t>
+      </w:r>
+    </w:p>
+    <w:p>
+      <w:pPr>
+        <w:pStyle w:val="Heading3"/>
+      </w:pPr>
+      <w:r>
+        <w:rPr>
+          <w:noProof/>
+        </w:rPr>
+        <w:drawing>
+          <wp:inline distT="0" distB="0" distL="0" distR="0" wp14:anchorId="6C6966F0" wp14:editId="229EEE64">
+            <wp:extent cx="2114550" cy="2447925"/>
+            <wp:effectExtent l="0" t="0" r="0" b="9525"/>
+            <wp:docPr id="22" name="Picture 22"/>
+            <wp:cNvGraphicFramePr>
+              <a:graphicFrameLocks xmlns:a="http://schemas.openxmlformats.org/drawingml/2006/main" noChangeAspect="1"/>
+            </wp:cNvGraphicFramePr>
+            <a:graphic xmlns:a="http://schemas.openxmlformats.org/drawingml/2006/main">
+              <a:graphicData uri="http://schemas.openxmlformats.org/drawingml/2006/picture">
+                <pic:pic xmlns:pic="http://schemas.openxmlformats.org/drawingml/2006/picture">
+                  <pic:nvPicPr>
+                    <pic:cNvPr id="1" name=""/>
+                    <pic:cNvPicPr/>
+                  </pic:nvPicPr>
+                  <pic:blipFill>
+                    <a:blip r:embed="rId28"/>
+                    <a:stretch>
+                      <a:fillRect/>
+                    </a:stretch>
+                  </pic:blipFill>
+                  <pic:spPr>
+                    <a:xfrm>
+                      <a:off x="0" y="0"/>
+                      <a:ext cx="2114550" cy="2447925"/>
+                    </a:xfrm>
+                    <a:prstGeom prst="rect">
+                      <a:avLst/>
+                    </a:prstGeom>
+                  </pic:spPr>
+                </pic:pic>
+              </a:graphicData>
+            </a:graphic>
+          </wp:inline>
+        </w:drawing>
+      </w:r>
+    </w:p>
+    <w:p>
+      <w:pPr>
+        <w:jc w:val="left"/>
+      </w:pPr>
+      <w:r>
+        <w:t>Pressure plates to allow the player to open doors to progress through levels.</w:t>
+      </w:r>
+    </w:p>
+    <w:p>
+      <w:pPr>
+        <w:jc w:val="left"/>
+      </w:pPr>
+      <w:r>
+        <w:t>Only active players can trigger these pressure plates and doors only open while these are triggered.</w:t>
+      </w:r>
+    </w:p>
+    <w:p>
+      <w:pPr>
+        <w:pStyle w:val="Heading3"/>
+      </w:pPr>
+    </w:p>
+    <w:p>
+      <w:pPr>
+        <w:pStyle w:val="Heading3"/>
+        <w:jc w:val="both"/>
+      </w:pPr>
+    </w:p>
+    <w:p>
+      <w:pPr>
+        <w:pStyle w:val="Heading3"/>
+      </w:pPr>
+      <w:r>
+        <w:t>Constants</w:t>
+      </w:r>
+    </w:p>
+    <w:p>
+      <w:pPr>
+        <w:pStyle w:val="Heading3"/>
+      </w:pPr>
+      <w:r>
+        <w:rPr>
+          <w:noProof/>
+        </w:rPr>
+        <w:drawing>
+          <wp:inline distT="0" distB="0" distL="0" distR="0" wp14:anchorId="0D541E5D" wp14:editId="61E78F31">
+            <wp:extent cx="4257675" cy="2286000"/>
+            <wp:effectExtent l="0" t="0" r="9525" b="0"/>
+            <wp:docPr id="21" name="Picture 21"/>
+            <wp:cNvGraphicFramePr>
+              <a:graphicFrameLocks xmlns:a="http://schemas.openxmlformats.org/drawingml/2006/main" noChangeAspect="1"/>
+            </wp:cNvGraphicFramePr>
+            <a:graphic xmlns:a="http://schemas.openxmlformats.org/drawingml/2006/main">
+              <a:graphicData uri="http://schemas.openxmlformats.org/drawingml/2006/picture">
+                <pic:pic xmlns:pic="http://schemas.openxmlformats.org/drawingml/2006/picture">
+                  <pic:nvPicPr>
+                    <pic:cNvPr id="1" name=""/>
+                    <pic:cNvPicPr/>
+                  </pic:nvPicPr>
+                  <pic:blipFill rotWithShape="1">
+                    <a:blip r:embed="rId29"/>
+                    <a:srcRect t="15038" b="24812"/>
+                    <a:stretch/>
+                  </pic:blipFill>
+                  <pic:spPr bwMode="auto">
+                    <a:xfrm>
+                      <a:off x="0" y="0"/>
+                      <a:ext cx="4257675" cy="2286000"/>
+                    </a:xfrm>
+                    <a:prstGeom prst="rect">
+                      <a:avLst/>
+                    </a:prstGeom>
+                    <a:ln>
+                      <a:noFill/>
+                    </a:ln>
+                    <a:extLst>
+                      <a:ext uri="{53640926-AAD7-44D8-BBD7-CCE9431645EC}">
+                        <a14:shadowObscured xmlns:a14="http://schemas.microsoft.com/office/drawing/2010/main"/>
+                      </a:ext>
+                    </a:extLst>
+                  </pic:spPr>
+                </pic:pic>
+              </a:graphicData>
+            </a:graphic>
+          </wp:inline>
+        </w:drawing>
+      </w:r>
+    </w:p>
+    <w:p>
+      <w:pPr>
+        <w:jc w:val="left"/>
+      </w:pPr>
+      <w:r>
+        <w:t>I used a constants class to store to unique variables and to avoid u</w:t>
+      </w:r>
+      <w:r>
+        <w:t>nique values with unexplained meaning</w:t>
+      </w:r>
+      <w:r>
+        <w:t>.</w:t>
+      </w:r>
+    </w:p>
+    <w:p>
+      <w:pPr>
+        <w:jc w:val="left"/>
+      </w:pPr>
+    </w:p>
+    <w:p>
+      <w:pPr>
+        <w:pStyle w:val="Heading3"/>
+      </w:pPr>
+      <w:r>
+        <w:lastRenderedPageBreak/>
+        <w:t>References</w:t>
+      </w:r>
+    </w:p>
+    <w:p>
+      <w:pPr>
+        <w:jc w:val="left"/>
+      </w:pPr>
+      <w:r>
+        <w:t>Enemy Pathing [</w:t>
+      </w:r>
+      <w:hyperlink r:id="rId30" w:history="1">
+        <w:r>
+          <w:rPr>
+            <w:rStyle w:val="Hyperlink"/>
+          </w:rPr>
+          <w:t>https://www.youtube.com/watch?v=rhoQd6IAtDo&amp;t=20s</w:t>
+        </w:r>
+      </w:hyperlink>
+      <w:r>
+        <w:t>]</w:t>
+      </w:r>
+    </w:p>
+    <w:p>
+      <w:pPr>
+        <w:jc w:val="left"/>
+      </w:pPr>
+      <w:r>
+        <w:t>Face Mouse [</w:t>
+      </w:r>
+      <w:hyperlink r:id="rId31" w:history="1">
+        <w:r>
+          <w:rPr>
+            <w:rStyle w:val="Hyperlink"/>
+          </w:rPr>
+          <w:t>https://www.youtube.com/watch?v=_XdqA3xbP2A</w:t>
+        </w:r>
+      </w:hyperlink>
+      <w:r>
+        <w:t>]</w:t>
+      </w:r>
+    </w:p>
+    <w:p>
+      <w:pPr>
+        <w:jc w:val="left"/>
+      </w:pPr>
+      <w:r>
+        <w:t>[Layer Based Collision]</w:t>
+      </w:r>
+      <w:r>
+        <w:t xml:space="preserve"> </w:t>
+      </w:r>
+      <w:hyperlink r:id="rId32" w:history="1">
+        <w:r>
+          <w:rPr>
+            <w:rStyle w:val="Hyperlink"/>
+          </w:rPr>
+          <w:t>https://docs.unity3d.com/Manual/LayerBasedCollision.html</w:t>
+        </w:r>
+      </w:hyperlink>
+    </w:p>
+    <w:p>
+      <w:pPr>
+        <w:jc w:val="left"/>
+      </w:pPr>
+      <w:r>
+        <w:t xml:space="preserve">[Touch] </w:t>
+      </w:r>
+      <w:hyperlink r:id="rId33" w:history="1">
+        <w:r>
+          <w:rPr>
+            <w:rStyle w:val="Hyperlink"/>
+          </w:rPr>
+          <w:t>https://docs.unity3d.com/ScriptReference/Input.GetTouch.html</w:t>
+        </w:r>
+      </w:hyperlink>
+    </w:p>
+    <w:p>
+      <w:pPr>
+        <w:jc w:val="left"/>
+      </w:pPr>
+      <w:r>
+        <w:t xml:space="preserve">[SoundFX] </w:t>
+      </w:r>
+      <w:hyperlink r:id="rId34" w:history="1">
+        <w:r>
+          <w:rPr>
+            <w:rStyle w:val="Hyperlink"/>
+          </w:rPr>
+          <w:t>https://freesound.org/</w:t>
+        </w:r>
+      </w:hyperlink>
+    </w:p>
+    <w:p>
+      <w:pPr>
+        <w:jc w:val="left"/>
+      </w:pPr>
+      <w:r>
+        <w:t xml:space="preserve">[Font] </w:t>
+      </w:r>
+      <w:hyperlink r:id="rId35" w:history="1">
+        <w:r>
+          <w:rPr>
+            <w:rStyle w:val="Hyperlink"/>
+          </w:rPr>
+          <w:t>https://www.fontsmarket.com/font-download/burbank-big-condensed-bold</w:t>
+        </w:r>
+      </w:hyperlink>
+      <w:bookmarkStart w:id="0" w:name="_GoBack"/>
+      <w:bookmarkEnd w:id="0"/>
+    </w:p>
+    <w:p>
+      <w:pPr>
+        <w:jc w:val="left"/>
+      </w:pPr>
+      <w:r>
+        <w:t xml:space="preserve">[SceneManagment] </w:t>
+      </w:r>
+      <w:hyperlink r:id="rId36" w:history="1">
+        <w:r>
+          <w:rPr>
+            <w:rStyle w:val="Hyperlink"/>
+          </w:rPr>
+          <w:t>https://docs.unity3d.com/ScriptReference/SceneManagement.SceneManager.LoadScene.html</w:t>
+        </w:r>
+      </w:hyperlink>
+    </w:p>
+    <w:p>
+      <w:pPr>
+        <w:jc w:val="left"/>
+      </w:pPr>
+      <w:r>
+        <w:t xml:space="preserve">[Music Playing Throughout] </w:t>
+      </w:r>
+      <w:hyperlink r:id="rId37" w:history="1">
+        <w:r>
+          <w:rPr>
+            <w:rStyle w:val="Hyperlink"/>
+          </w:rPr>
+          <w:t>https://answers.unity.com/questions/1260393/make-music-continue-playing-through-scenes.html</w:t>
+        </w:r>
+      </w:hyperlink>
+    </w:p>
+    <w:p>
+      <w:pPr>
+        <w:jc w:val="left"/>
+      </w:pPr>
+      <w:r>
+        <w:t>[TypeWriter Effect]</w:t>
+      </w:r>
+    </w:p>
+    <w:p>
+      <w:pPr>
+        <w:jc w:val="left"/>
+      </w:pPr>
+      <w:hyperlink r:id="rId38" w:history="1">
+        <w:r>
+          <w:rPr>
+            <w:rStyle w:val="Hyperlink"/>
+          </w:rPr>
+          <w:t>https://unitycoder.com/blog/2015/12/03/ui-text-typewriter-effect-script/</w:t>
+        </w:r>
+      </w:hyperlink>
+    </w:p>
+    <w:p>
+      <w:pPr>
+        <w:jc w:val="left"/>
+      </w:pPr>
+    </w:p>
+    <w:p>
+      <w:pPr>
+        <w:jc w:val="left"/>
+      </w:pPr>
+    </w:p>
+    <w:p>
+      <w:pPr>
+        <w:jc w:val="left"/>
+      </w:pPr>
+    </w:p>
+    <w:p>
+      <w:pPr>
+        <w:pStyle w:val="Heading3"/>
       </w:pPr>
     </w:p>
     <w:sectPr>
-      <w:footerReference w:type="default" r:id="rId12"/>
+      <w:footerReference w:type="default" r:id="rId39"/>
       <w:pgSz w:w="11906" w:h="16838" w:code="9"/>
       <w:pgMar w:top="1498" w:right="1728" w:bottom="1498" w:left="1728" w:header="720" w:footer="720" w:gutter="0"/>
       <w:cols w:space="720"/>
@@ -2314,7 +4037,6 @@
     <w:name w:val="Hyperlink"/>
     <w:basedOn w:val="DefaultParagraphFont"/>
     <w:uiPriority w:val="99"/>
-    <w:semiHidden/>
     <w:unhideWhenUsed/>
     <w:rsid w:val="00140BEB"/>
     <w:rPr>
@@ -2603,7 +4325,7 @@
 </file>
 
 <file path=customXml/itemProps1.xml><?xml version="1.0" encoding="utf-8"?>
-<ds:datastoreItem xmlns:ds="http://schemas.openxmlformats.org/officeDocument/2006/customXml" ds:itemID="{7CAB87A6-C11B-4BB6-9B38-C585DF7F7C03}">
+<ds:datastoreItem xmlns:ds="http://schemas.openxmlformats.org/officeDocument/2006/customXml" ds:itemID="{3768433D-80F3-4557-B08C-73288CC3CCF5}">
   <ds:schemaRefs>
     <ds:schemaRef ds:uri="http://schemas.openxmlformats.org/officeDocument/2006/bibliography"/>
   </ds:schemaRefs>

</xml_diff>

<commit_message>
One Life Test Plan & Package
</commit_message>
<xml_diff>
--- a/One Life Developer Diary.docx
+++ b/One Life Developer Diary.docx
@@ -6,25 +6,36 @@
       <w:pPr>
         <w:pStyle w:val="Heading3"/>
       </w:pPr>
+      <w:bookmarkStart w:id="0" w:name="_Toc27073533"/>
       <w:r>
         <w:t>Ethan Horrigan</w:t>
       </w:r>
+      <w:bookmarkEnd w:id="0"/>
     </w:p>
     <w:p>
       <w:pPr>
         <w:pStyle w:val="Heading1"/>
       </w:pPr>
-      <w:r>
-        <w:t>Developer Diary</w:t>
-      </w:r>
+      <w:bookmarkStart w:id="1" w:name="_Toc27073534"/>
+      <w:r>
+        <w:t>Developer Di</w:t>
+      </w:r>
+      <w:bookmarkStart w:id="2" w:name="_GoBack"/>
+      <w:bookmarkEnd w:id="2"/>
+      <w:r>
+        <w:t>ary</w:t>
+      </w:r>
+      <w:bookmarkEnd w:id="1"/>
     </w:p>
     <w:p>
       <w:pPr>
         <w:pStyle w:val="Heading3"/>
       </w:pPr>
+      <w:bookmarkStart w:id="3" w:name="_Toc27073535"/>
       <w:r>
         <w:t>One Life</w:t>
       </w:r>
+      <w:bookmarkEnd w:id="3"/>
     </w:p>
     <w:p>
       <w:r>
@@ -89,6 +100,1141 @@
     <w:p/>
     <w:p/>
     <w:p/>
+    <w:bookmarkStart w:id="4" w:name="_Toc27073536" w:displacedByCustomXml="next"/>
+    <w:sdt>
+      <w:sdtPr>
+        <w:id w:val="-804153393"/>
+        <w:docPartObj>
+          <w:docPartGallery w:val="Table of Contents"/>
+          <w:docPartUnique/>
+        </w:docPartObj>
+      </w:sdtPr>
+      <w:sdtEndPr>
+        <w:rPr>
+          <w:rFonts w:asciiTheme="minorHAnsi" w:eastAsiaTheme="minorHAnsi" w:hAnsiTheme="minorHAnsi" w:cstheme="minorBidi"/>
+          <w:b/>
+          <w:bCs/>
+          <w:noProof/>
+          <w:sz w:val="24"/>
+          <w:szCs w:val="24"/>
+        </w:rPr>
+      </w:sdtEndPr>
+      <w:sdtContent>
+        <w:p>
+          <w:pPr>
+            <w:pStyle w:val="TOCHeading"/>
+          </w:pPr>
+          <w:r>
+            <w:t>Contents</w:t>
+          </w:r>
+          <w:bookmarkEnd w:id="4"/>
+        </w:p>
+        <w:p>
+          <w:pPr>
+            <w:pStyle w:val="TOC3"/>
+            <w:tabs>
+              <w:tab w:val="right" w:leader="dot" w:pos="8440"/>
+            </w:tabs>
+            <w:rPr>
+              <w:noProof/>
+            </w:rPr>
+          </w:pPr>
+          <w:r>
+            <w:fldChar w:fldCharType="begin"/>
+          </w:r>
+          <w:r>
+            <w:instrText xml:space="preserve"> TOC \o "1-3" \h \z \u </w:instrText>
+          </w:r>
+          <w:r>
+            <w:fldChar w:fldCharType="separate"/>
+          </w:r>
+        </w:p>
+        <w:p>
+          <w:pPr>
+            <w:pStyle w:val="TOC1"/>
+            <w:tabs>
+              <w:tab w:val="right" w:leader="dot" w:pos="8440"/>
+            </w:tabs>
+            <w:rPr>
+              <w:noProof/>
+            </w:rPr>
+          </w:pPr>
+          <w:hyperlink w:anchor="_Toc27073534" w:history="1">
+            <w:r>
+              <w:rPr>
+                <w:rStyle w:val="Hyperlink"/>
+                <w:noProof/>
+              </w:rPr>
+              <w:t>Developer Diary</w:t>
+            </w:r>
+            <w:r>
+              <w:rPr>
+                <w:noProof/>
+                <w:webHidden/>
+              </w:rPr>
+              <w:tab/>
+            </w:r>
+            <w:r>
+              <w:rPr>
+                <w:noProof/>
+                <w:webHidden/>
+              </w:rPr>
+              <w:fldChar w:fldCharType="begin"/>
+            </w:r>
+            <w:r>
+              <w:rPr>
+                <w:noProof/>
+                <w:webHidden/>
+              </w:rPr>
+              <w:instrText xml:space="preserve"> PAGEREF _Toc27073534 \h </w:instrText>
+            </w:r>
+            <w:r>
+              <w:rPr>
+                <w:noProof/>
+                <w:webHidden/>
+              </w:rPr>
+            </w:r>
+            <w:r>
+              <w:rPr>
+                <w:noProof/>
+                <w:webHidden/>
+              </w:rPr>
+              <w:fldChar w:fldCharType="separate"/>
+            </w:r>
+            <w:r>
+              <w:rPr>
+                <w:noProof/>
+                <w:webHidden/>
+              </w:rPr>
+              <w:t>1</w:t>
+            </w:r>
+            <w:r>
+              <w:rPr>
+                <w:noProof/>
+                <w:webHidden/>
+              </w:rPr>
+              <w:fldChar w:fldCharType="end"/>
+            </w:r>
+          </w:hyperlink>
+        </w:p>
+        <w:p>
+          <w:pPr>
+            <w:pStyle w:val="TOC1"/>
+            <w:tabs>
+              <w:tab w:val="right" w:leader="dot" w:pos="8440"/>
+            </w:tabs>
+            <w:rPr>
+              <w:noProof/>
+            </w:rPr>
+          </w:pPr>
+          <w:hyperlink w:anchor="_Toc27073536" w:history="1">
+            <w:r>
+              <w:rPr>
+                <w:rStyle w:val="Hyperlink"/>
+                <w:noProof/>
+              </w:rPr>
+              <w:t>Contents</w:t>
+            </w:r>
+            <w:r>
+              <w:rPr>
+                <w:noProof/>
+                <w:webHidden/>
+              </w:rPr>
+              <w:tab/>
+            </w:r>
+            <w:r>
+              <w:rPr>
+                <w:noProof/>
+                <w:webHidden/>
+              </w:rPr>
+              <w:fldChar w:fldCharType="begin"/>
+            </w:r>
+            <w:r>
+              <w:rPr>
+                <w:noProof/>
+                <w:webHidden/>
+              </w:rPr>
+              <w:instrText xml:space="preserve"> PAGEREF _Toc27073536 \h </w:instrText>
+            </w:r>
+            <w:r>
+              <w:rPr>
+                <w:noProof/>
+                <w:webHidden/>
+              </w:rPr>
+            </w:r>
+            <w:r>
+              <w:rPr>
+                <w:noProof/>
+                <w:webHidden/>
+              </w:rPr>
+              <w:fldChar w:fldCharType="separate"/>
+            </w:r>
+            <w:r>
+              <w:rPr>
+                <w:noProof/>
+                <w:webHidden/>
+              </w:rPr>
+              <w:t>2</w:t>
+            </w:r>
+            <w:r>
+              <w:rPr>
+                <w:noProof/>
+                <w:webHidden/>
+              </w:rPr>
+              <w:fldChar w:fldCharType="end"/>
+            </w:r>
+          </w:hyperlink>
+        </w:p>
+        <w:p>
+          <w:pPr>
+            <w:pStyle w:val="TOC3"/>
+            <w:tabs>
+              <w:tab w:val="right" w:leader="dot" w:pos="8440"/>
+            </w:tabs>
+            <w:rPr>
+              <w:noProof/>
+            </w:rPr>
+          </w:pPr>
+          <w:hyperlink w:anchor="_Toc27073537" w:history="1">
+            <w:r>
+              <w:rPr>
+                <w:rStyle w:val="Hyperlink"/>
+                <w:noProof/>
+              </w:rPr>
+              <w:t>Enemy Pathing</w:t>
+            </w:r>
+            <w:r>
+              <w:rPr>
+                <w:noProof/>
+                <w:webHidden/>
+              </w:rPr>
+              <w:tab/>
+            </w:r>
+            <w:r>
+              <w:rPr>
+                <w:noProof/>
+                <w:webHidden/>
+              </w:rPr>
+              <w:fldChar w:fldCharType="begin"/>
+            </w:r>
+            <w:r>
+              <w:rPr>
+                <w:noProof/>
+                <w:webHidden/>
+              </w:rPr>
+              <w:instrText xml:space="preserve"> PAGEREF _Toc27073537 \h </w:instrText>
+            </w:r>
+            <w:r>
+              <w:rPr>
+                <w:noProof/>
+                <w:webHidden/>
+              </w:rPr>
+            </w:r>
+            <w:r>
+              <w:rPr>
+                <w:noProof/>
+                <w:webHidden/>
+              </w:rPr>
+              <w:fldChar w:fldCharType="separate"/>
+            </w:r>
+            <w:r>
+              <w:rPr>
+                <w:noProof/>
+                <w:webHidden/>
+              </w:rPr>
+              <w:t>2</w:t>
+            </w:r>
+            <w:r>
+              <w:rPr>
+                <w:noProof/>
+                <w:webHidden/>
+              </w:rPr>
+              <w:fldChar w:fldCharType="end"/>
+            </w:r>
+          </w:hyperlink>
+        </w:p>
+        <w:p>
+          <w:pPr>
+            <w:pStyle w:val="TOC3"/>
+            <w:tabs>
+              <w:tab w:val="right" w:leader="dot" w:pos="8440"/>
+            </w:tabs>
+            <w:rPr>
+              <w:noProof/>
+            </w:rPr>
+          </w:pPr>
+          <w:hyperlink w:anchor="_Toc27073538" w:history="1">
+            <w:r>
+              <w:rPr>
+                <w:rStyle w:val="Hyperlink"/>
+                <w:noProof/>
+              </w:rPr>
+              <w:t>Shooting</w:t>
+            </w:r>
+            <w:r>
+              <w:rPr>
+                <w:noProof/>
+                <w:webHidden/>
+              </w:rPr>
+              <w:tab/>
+            </w:r>
+            <w:r>
+              <w:rPr>
+                <w:noProof/>
+                <w:webHidden/>
+              </w:rPr>
+              <w:fldChar w:fldCharType="begin"/>
+            </w:r>
+            <w:r>
+              <w:rPr>
+                <w:noProof/>
+                <w:webHidden/>
+              </w:rPr>
+              <w:instrText xml:space="preserve"> PAGEREF _Toc27073538 \h </w:instrText>
+            </w:r>
+            <w:r>
+              <w:rPr>
+                <w:noProof/>
+                <w:webHidden/>
+              </w:rPr>
+            </w:r>
+            <w:r>
+              <w:rPr>
+                <w:noProof/>
+                <w:webHidden/>
+              </w:rPr>
+              <w:fldChar w:fldCharType="separate"/>
+            </w:r>
+            <w:r>
+              <w:rPr>
+                <w:noProof/>
+                <w:webHidden/>
+              </w:rPr>
+              <w:t>4</w:t>
+            </w:r>
+            <w:r>
+              <w:rPr>
+                <w:noProof/>
+                <w:webHidden/>
+              </w:rPr>
+              <w:fldChar w:fldCharType="end"/>
+            </w:r>
+          </w:hyperlink>
+        </w:p>
+        <w:p>
+          <w:pPr>
+            <w:pStyle w:val="TOC3"/>
+            <w:tabs>
+              <w:tab w:val="right" w:leader="dot" w:pos="8440"/>
+            </w:tabs>
+            <w:rPr>
+              <w:noProof/>
+            </w:rPr>
+          </w:pPr>
+          <w:hyperlink w:anchor="_Toc27073539" w:history="1">
+            <w:r>
+              <w:rPr>
+                <w:rStyle w:val="Hyperlink"/>
+                <w:noProof/>
+              </w:rPr>
+              <w:t>Ignoring Collison</w:t>
+            </w:r>
+            <w:r>
+              <w:rPr>
+                <w:noProof/>
+                <w:webHidden/>
+              </w:rPr>
+              <w:tab/>
+            </w:r>
+            <w:r>
+              <w:rPr>
+                <w:noProof/>
+                <w:webHidden/>
+              </w:rPr>
+              <w:fldChar w:fldCharType="begin"/>
+            </w:r>
+            <w:r>
+              <w:rPr>
+                <w:noProof/>
+                <w:webHidden/>
+              </w:rPr>
+              <w:instrText xml:space="preserve"> PAGEREF _Toc27073539 \h </w:instrText>
+            </w:r>
+            <w:r>
+              <w:rPr>
+                <w:noProof/>
+                <w:webHidden/>
+              </w:rPr>
+            </w:r>
+            <w:r>
+              <w:rPr>
+                <w:noProof/>
+                <w:webHidden/>
+              </w:rPr>
+              <w:fldChar w:fldCharType="separate"/>
+            </w:r>
+            <w:r>
+              <w:rPr>
+                <w:noProof/>
+                <w:webHidden/>
+              </w:rPr>
+              <w:t>5</w:t>
+            </w:r>
+            <w:r>
+              <w:rPr>
+                <w:noProof/>
+                <w:webHidden/>
+              </w:rPr>
+              <w:fldChar w:fldCharType="end"/>
+            </w:r>
+          </w:hyperlink>
+        </w:p>
+        <w:p>
+          <w:pPr>
+            <w:pStyle w:val="TOC3"/>
+            <w:tabs>
+              <w:tab w:val="right" w:leader="dot" w:pos="8440"/>
+            </w:tabs>
+            <w:rPr>
+              <w:noProof/>
+            </w:rPr>
+          </w:pPr>
+          <w:hyperlink w:anchor="_Toc27073540" w:history="1">
+            <w:r>
+              <w:rPr>
+                <w:rStyle w:val="Hyperlink"/>
+                <w:noProof/>
+              </w:rPr>
+              <w:t>Animations</w:t>
+            </w:r>
+            <w:r>
+              <w:rPr>
+                <w:noProof/>
+                <w:webHidden/>
+              </w:rPr>
+              <w:tab/>
+            </w:r>
+            <w:r>
+              <w:rPr>
+                <w:noProof/>
+                <w:webHidden/>
+              </w:rPr>
+              <w:fldChar w:fldCharType="begin"/>
+            </w:r>
+            <w:r>
+              <w:rPr>
+                <w:noProof/>
+                <w:webHidden/>
+              </w:rPr>
+              <w:instrText xml:space="preserve"> PAGEREF _Toc27073540 \h </w:instrText>
+            </w:r>
+            <w:r>
+              <w:rPr>
+                <w:noProof/>
+                <w:webHidden/>
+              </w:rPr>
+            </w:r>
+            <w:r>
+              <w:rPr>
+                <w:noProof/>
+                <w:webHidden/>
+              </w:rPr>
+              <w:fldChar w:fldCharType="separate"/>
+            </w:r>
+            <w:r>
+              <w:rPr>
+                <w:noProof/>
+                <w:webHidden/>
+              </w:rPr>
+              <w:t>6</w:t>
+            </w:r>
+            <w:r>
+              <w:rPr>
+                <w:noProof/>
+                <w:webHidden/>
+              </w:rPr>
+              <w:fldChar w:fldCharType="end"/>
+            </w:r>
+          </w:hyperlink>
+        </w:p>
+        <w:p>
+          <w:pPr>
+            <w:pStyle w:val="TOC3"/>
+            <w:tabs>
+              <w:tab w:val="right" w:leader="dot" w:pos="8440"/>
+            </w:tabs>
+            <w:rPr>
+              <w:noProof/>
+            </w:rPr>
+          </w:pPr>
+          <w:hyperlink w:anchor="_Toc27073541" w:history="1">
+            <w:r>
+              <w:rPr>
+                <w:rStyle w:val="Hyperlink"/>
+                <w:noProof/>
+              </w:rPr>
+              <w:t>Sound Design</w:t>
+            </w:r>
+            <w:r>
+              <w:rPr>
+                <w:noProof/>
+                <w:webHidden/>
+              </w:rPr>
+              <w:tab/>
+            </w:r>
+            <w:r>
+              <w:rPr>
+                <w:noProof/>
+                <w:webHidden/>
+              </w:rPr>
+              <w:fldChar w:fldCharType="begin"/>
+            </w:r>
+            <w:r>
+              <w:rPr>
+                <w:noProof/>
+                <w:webHidden/>
+              </w:rPr>
+              <w:instrText xml:space="preserve"> PAGEREF _Toc27073541 \h </w:instrText>
+            </w:r>
+            <w:r>
+              <w:rPr>
+                <w:noProof/>
+                <w:webHidden/>
+              </w:rPr>
+            </w:r>
+            <w:r>
+              <w:rPr>
+                <w:noProof/>
+                <w:webHidden/>
+              </w:rPr>
+              <w:fldChar w:fldCharType="separate"/>
+            </w:r>
+            <w:r>
+              <w:rPr>
+                <w:noProof/>
+                <w:webHidden/>
+              </w:rPr>
+              <w:t>9</w:t>
+            </w:r>
+            <w:r>
+              <w:rPr>
+                <w:noProof/>
+                <w:webHidden/>
+              </w:rPr>
+              <w:fldChar w:fldCharType="end"/>
+            </w:r>
+          </w:hyperlink>
+        </w:p>
+        <w:p>
+          <w:pPr>
+            <w:pStyle w:val="TOC3"/>
+            <w:tabs>
+              <w:tab w:val="right" w:leader="dot" w:pos="8440"/>
+            </w:tabs>
+            <w:rPr>
+              <w:noProof/>
+            </w:rPr>
+          </w:pPr>
+          <w:hyperlink w:anchor="_Toc27073542" w:history="1">
+            <w:r>
+              <w:rPr>
+                <w:rStyle w:val="Hyperlink"/>
+                <w:noProof/>
+              </w:rPr>
+              <w:t>Transitions</w:t>
+            </w:r>
+            <w:r>
+              <w:rPr>
+                <w:noProof/>
+                <w:webHidden/>
+              </w:rPr>
+              <w:tab/>
+            </w:r>
+            <w:r>
+              <w:rPr>
+                <w:noProof/>
+                <w:webHidden/>
+              </w:rPr>
+              <w:fldChar w:fldCharType="begin"/>
+            </w:r>
+            <w:r>
+              <w:rPr>
+                <w:noProof/>
+                <w:webHidden/>
+              </w:rPr>
+              <w:instrText xml:space="preserve"> PAGEREF _Toc27073542 \h </w:instrText>
+            </w:r>
+            <w:r>
+              <w:rPr>
+                <w:noProof/>
+                <w:webHidden/>
+              </w:rPr>
+            </w:r>
+            <w:r>
+              <w:rPr>
+                <w:noProof/>
+                <w:webHidden/>
+              </w:rPr>
+              <w:fldChar w:fldCharType="separate"/>
+            </w:r>
+            <w:r>
+              <w:rPr>
+                <w:noProof/>
+                <w:webHidden/>
+              </w:rPr>
+              <w:t>10</w:t>
+            </w:r>
+            <w:r>
+              <w:rPr>
+                <w:noProof/>
+                <w:webHidden/>
+              </w:rPr>
+              <w:fldChar w:fldCharType="end"/>
+            </w:r>
+          </w:hyperlink>
+        </w:p>
+        <w:p>
+          <w:pPr>
+            <w:pStyle w:val="TOC3"/>
+            <w:tabs>
+              <w:tab w:val="right" w:leader="dot" w:pos="8440"/>
+            </w:tabs>
+            <w:rPr>
+              <w:noProof/>
+            </w:rPr>
+          </w:pPr>
+          <w:hyperlink w:anchor="_Toc27073543" w:history="1">
+            <w:r>
+              <w:rPr>
+                <w:rStyle w:val="Hyperlink"/>
+                <w:noProof/>
+              </w:rPr>
+              <w:t>Joystick</w:t>
+            </w:r>
+            <w:r>
+              <w:rPr>
+                <w:noProof/>
+                <w:webHidden/>
+              </w:rPr>
+              <w:tab/>
+            </w:r>
+            <w:r>
+              <w:rPr>
+                <w:noProof/>
+                <w:webHidden/>
+              </w:rPr>
+              <w:fldChar w:fldCharType="begin"/>
+            </w:r>
+            <w:r>
+              <w:rPr>
+                <w:noProof/>
+                <w:webHidden/>
+              </w:rPr>
+              <w:instrText xml:space="preserve"> PAGEREF _Toc27073543 \h </w:instrText>
+            </w:r>
+            <w:r>
+              <w:rPr>
+                <w:noProof/>
+                <w:webHidden/>
+              </w:rPr>
+            </w:r>
+            <w:r>
+              <w:rPr>
+                <w:noProof/>
+                <w:webHidden/>
+              </w:rPr>
+              <w:fldChar w:fldCharType="separate"/>
+            </w:r>
+            <w:r>
+              <w:rPr>
+                <w:noProof/>
+                <w:webHidden/>
+              </w:rPr>
+              <w:t>11</w:t>
+            </w:r>
+            <w:r>
+              <w:rPr>
+                <w:noProof/>
+                <w:webHidden/>
+              </w:rPr>
+              <w:fldChar w:fldCharType="end"/>
+            </w:r>
+          </w:hyperlink>
+        </w:p>
+        <w:p>
+          <w:pPr>
+            <w:pStyle w:val="TOC3"/>
+            <w:tabs>
+              <w:tab w:val="right" w:leader="dot" w:pos="8440"/>
+            </w:tabs>
+            <w:rPr>
+              <w:noProof/>
+            </w:rPr>
+          </w:pPr>
+          <w:hyperlink w:anchor="_Toc27073544" w:history="1">
+            <w:r>
+              <w:rPr>
+                <w:rStyle w:val="Hyperlink"/>
+                <w:noProof/>
+              </w:rPr>
+              <w:t>Pressure Plates</w:t>
+            </w:r>
+            <w:r>
+              <w:rPr>
+                <w:noProof/>
+                <w:webHidden/>
+              </w:rPr>
+              <w:tab/>
+            </w:r>
+            <w:r>
+              <w:rPr>
+                <w:noProof/>
+                <w:webHidden/>
+              </w:rPr>
+              <w:fldChar w:fldCharType="begin"/>
+            </w:r>
+            <w:r>
+              <w:rPr>
+                <w:noProof/>
+                <w:webHidden/>
+              </w:rPr>
+              <w:instrText xml:space="preserve"> PAGEREF _Toc27073544 \h </w:instrText>
+            </w:r>
+            <w:r>
+              <w:rPr>
+                <w:noProof/>
+                <w:webHidden/>
+              </w:rPr>
+            </w:r>
+            <w:r>
+              <w:rPr>
+                <w:noProof/>
+                <w:webHidden/>
+              </w:rPr>
+              <w:fldChar w:fldCharType="separate"/>
+            </w:r>
+            <w:r>
+              <w:rPr>
+                <w:noProof/>
+                <w:webHidden/>
+              </w:rPr>
+              <w:t>12</w:t>
+            </w:r>
+            <w:r>
+              <w:rPr>
+                <w:noProof/>
+                <w:webHidden/>
+              </w:rPr>
+              <w:fldChar w:fldCharType="end"/>
+            </w:r>
+          </w:hyperlink>
+        </w:p>
+        <w:p>
+          <w:pPr>
+            <w:pStyle w:val="TOC3"/>
+            <w:tabs>
+              <w:tab w:val="right" w:leader="dot" w:pos="8440"/>
+            </w:tabs>
+            <w:rPr>
+              <w:noProof/>
+            </w:rPr>
+          </w:pPr>
+          <w:hyperlink w:anchor="_Toc27073545" w:history="1">
+            <w:r>
+              <w:rPr>
+                <w:noProof/>
+                <w:webHidden/>
+              </w:rPr>
+              <w:tab/>
+            </w:r>
+            <w:r>
+              <w:rPr>
+                <w:noProof/>
+                <w:webHidden/>
+              </w:rPr>
+              <w:fldChar w:fldCharType="begin"/>
+            </w:r>
+            <w:r>
+              <w:rPr>
+                <w:noProof/>
+                <w:webHidden/>
+              </w:rPr>
+              <w:instrText xml:space="preserve"> PAGEREF _Toc27073545 \h </w:instrText>
+            </w:r>
+            <w:r>
+              <w:rPr>
+                <w:noProof/>
+                <w:webHidden/>
+              </w:rPr>
+            </w:r>
+            <w:r>
+              <w:rPr>
+                <w:noProof/>
+                <w:webHidden/>
+              </w:rPr>
+              <w:fldChar w:fldCharType="separate"/>
+            </w:r>
+            <w:r>
+              <w:rPr>
+                <w:noProof/>
+                <w:webHidden/>
+              </w:rPr>
+              <w:t>12</w:t>
+            </w:r>
+            <w:r>
+              <w:rPr>
+                <w:noProof/>
+                <w:webHidden/>
+              </w:rPr>
+              <w:fldChar w:fldCharType="end"/>
+            </w:r>
+          </w:hyperlink>
+        </w:p>
+        <w:p>
+          <w:pPr>
+            <w:pStyle w:val="TOC3"/>
+            <w:tabs>
+              <w:tab w:val="right" w:leader="dot" w:pos="8440"/>
+            </w:tabs>
+            <w:rPr>
+              <w:noProof/>
+            </w:rPr>
+          </w:pPr>
+          <w:hyperlink w:anchor="_Toc27073546" w:history="1">
+            <w:r>
+              <w:rPr>
+                <w:rStyle w:val="Hyperlink"/>
+                <w:noProof/>
+              </w:rPr>
+              <w:t>Constants</w:t>
+            </w:r>
+            <w:r>
+              <w:rPr>
+                <w:noProof/>
+                <w:webHidden/>
+              </w:rPr>
+              <w:tab/>
+            </w:r>
+            <w:r>
+              <w:rPr>
+                <w:noProof/>
+                <w:webHidden/>
+              </w:rPr>
+              <w:fldChar w:fldCharType="begin"/>
+            </w:r>
+            <w:r>
+              <w:rPr>
+                <w:noProof/>
+                <w:webHidden/>
+              </w:rPr>
+              <w:instrText xml:space="preserve"> PAGEREF _Toc27073546 \h </w:instrText>
+            </w:r>
+            <w:r>
+              <w:rPr>
+                <w:noProof/>
+                <w:webHidden/>
+              </w:rPr>
+            </w:r>
+            <w:r>
+              <w:rPr>
+                <w:noProof/>
+                <w:webHidden/>
+              </w:rPr>
+              <w:fldChar w:fldCharType="separate"/>
+            </w:r>
+            <w:r>
+              <w:rPr>
+                <w:noProof/>
+                <w:webHidden/>
+              </w:rPr>
+              <w:t>12</w:t>
+            </w:r>
+            <w:r>
+              <w:rPr>
+                <w:noProof/>
+                <w:webHidden/>
+              </w:rPr>
+              <w:fldChar w:fldCharType="end"/>
+            </w:r>
+          </w:hyperlink>
+        </w:p>
+        <w:p>
+          <w:pPr>
+            <w:pStyle w:val="TOC3"/>
+            <w:tabs>
+              <w:tab w:val="right" w:leader="dot" w:pos="8440"/>
+            </w:tabs>
+            <w:rPr>
+              <w:noProof/>
+            </w:rPr>
+          </w:pPr>
+          <w:hyperlink w:anchor="_Toc27073547" w:history="1">
+            <w:r>
+              <w:rPr>
+                <w:noProof/>
+                <w:webHidden/>
+              </w:rPr>
+              <w:tab/>
+            </w:r>
+            <w:r>
+              <w:rPr>
+                <w:noProof/>
+                <w:webHidden/>
+              </w:rPr>
+              <w:fldChar w:fldCharType="begin"/>
+            </w:r>
+            <w:r>
+              <w:rPr>
+                <w:noProof/>
+                <w:webHidden/>
+              </w:rPr>
+              <w:instrText xml:space="preserve"> PAGEREF _Toc27073547 \h </w:instrText>
+            </w:r>
+            <w:r>
+              <w:rPr>
+                <w:noProof/>
+                <w:webHidden/>
+              </w:rPr>
+            </w:r>
+            <w:r>
+              <w:rPr>
+                <w:noProof/>
+                <w:webHidden/>
+              </w:rPr>
+              <w:fldChar w:fldCharType="separate"/>
+            </w:r>
+            <w:r>
+              <w:rPr>
+                <w:noProof/>
+                <w:webHidden/>
+              </w:rPr>
+              <w:t>12</w:t>
+            </w:r>
+            <w:r>
+              <w:rPr>
+                <w:noProof/>
+                <w:webHidden/>
+              </w:rPr>
+              <w:fldChar w:fldCharType="end"/>
+            </w:r>
+          </w:hyperlink>
+        </w:p>
+        <w:p>
+          <w:pPr>
+            <w:pStyle w:val="TOC3"/>
+            <w:tabs>
+              <w:tab w:val="right" w:leader="dot" w:pos="8440"/>
+            </w:tabs>
+            <w:rPr>
+              <w:noProof/>
+            </w:rPr>
+          </w:pPr>
+          <w:hyperlink w:anchor="_Toc27073548" w:history="1">
+            <w:r>
+              <w:rPr>
+                <w:rStyle w:val="Hyperlink"/>
+                <w:noProof/>
+              </w:rPr>
+              <w:t>Camera</w:t>
+            </w:r>
+            <w:r>
+              <w:rPr>
+                <w:noProof/>
+                <w:webHidden/>
+              </w:rPr>
+              <w:tab/>
+            </w:r>
+            <w:r>
+              <w:rPr>
+                <w:noProof/>
+                <w:webHidden/>
+              </w:rPr>
+              <w:fldChar w:fldCharType="begin"/>
+            </w:r>
+            <w:r>
+              <w:rPr>
+                <w:noProof/>
+                <w:webHidden/>
+              </w:rPr>
+              <w:instrText xml:space="preserve"> PAGEREF _Toc27073548 \h </w:instrText>
+            </w:r>
+            <w:r>
+              <w:rPr>
+                <w:noProof/>
+                <w:webHidden/>
+              </w:rPr>
+            </w:r>
+            <w:r>
+              <w:rPr>
+                <w:noProof/>
+                <w:webHidden/>
+              </w:rPr>
+              <w:fldChar w:fldCharType="separate"/>
+            </w:r>
+            <w:r>
+              <w:rPr>
+                <w:noProof/>
+                <w:webHidden/>
+              </w:rPr>
+              <w:t>13</w:t>
+            </w:r>
+            <w:r>
+              <w:rPr>
+                <w:noProof/>
+                <w:webHidden/>
+              </w:rPr>
+              <w:fldChar w:fldCharType="end"/>
+            </w:r>
+          </w:hyperlink>
+        </w:p>
+        <w:p>
+          <w:pPr>
+            <w:pStyle w:val="TOC3"/>
+            <w:tabs>
+              <w:tab w:val="right" w:leader="dot" w:pos="8440"/>
+            </w:tabs>
+            <w:rPr>
+              <w:noProof/>
+            </w:rPr>
+          </w:pPr>
+          <w:hyperlink w:anchor="_Toc27073549" w:history="1">
+            <w:r>
+              <w:rPr>
+                <w:rStyle w:val="Hyperlink"/>
+                <w:noProof/>
+              </w:rPr>
+              <w:t>UI</w:t>
+            </w:r>
+            <w:r>
+              <w:rPr>
+                <w:noProof/>
+                <w:webHidden/>
+              </w:rPr>
+              <w:tab/>
+            </w:r>
+            <w:r>
+              <w:rPr>
+                <w:noProof/>
+                <w:webHidden/>
+              </w:rPr>
+              <w:fldChar w:fldCharType="begin"/>
+            </w:r>
+            <w:r>
+              <w:rPr>
+                <w:noProof/>
+                <w:webHidden/>
+              </w:rPr>
+              <w:instrText xml:space="preserve"> PAGEREF _Toc27073549 \h </w:instrText>
+            </w:r>
+            <w:r>
+              <w:rPr>
+                <w:noProof/>
+                <w:webHidden/>
+              </w:rPr>
+            </w:r>
+            <w:r>
+              <w:rPr>
+                <w:noProof/>
+                <w:webHidden/>
+              </w:rPr>
+              <w:fldChar w:fldCharType="separate"/>
+            </w:r>
+            <w:r>
+              <w:rPr>
+                <w:noProof/>
+                <w:webHidden/>
+              </w:rPr>
+              <w:t>13</w:t>
+            </w:r>
+            <w:r>
+              <w:rPr>
+                <w:noProof/>
+                <w:webHidden/>
+              </w:rPr>
+              <w:fldChar w:fldCharType="end"/>
+            </w:r>
+          </w:hyperlink>
+        </w:p>
+        <w:p>
+          <w:pPr>
+            <w:pStyle w:val="TOC3"/>
+            <w:tabs>
+              <w:tab w:val="right" w:leader="dot" w:pos="8440"/>
+            </w:tabs>
+            <w:rPr>
+              <w:noProof/>
+            </w:rPr>
+          </w:pPr>
+          <w:hyperlink w:anchor="_Toc27073550" w:history="1">
+            <w:r>
+              <w:rPr>
+                <w:rStyle w:val="Hyperlink"/>
+                <w:noProof/>
+              </w:rPr>
+              <w:t>References</w:t>
+            </w:r>
+            <w:r>
+              <w:rPr>
+                <w:noProof/>
+                <w:webHidden/>
+              </w:rPr>
+              <w:tab/>
+            </w:r>
+            <w:r>
+              <w:rPr>
+                <w:noProof/>
+                <w:webHidden/>
+              </w:rPr>
+              <w:fldChar w:fldCharType="begin"/>
+            </w:r>
+            <w:r>
+              <w:rPr>
+                <w:noProof/>
+                <w:webHidden/>
+              </w:rPr>
+              <w:instrText xml:space="preserve"> PAGEREF _Toc27073550 \h </w:instrText>
+            </w:r>
+            <w:r>
+              <w:rPr>
+                <w:noProof/>
+                <w:webHidden/>
+              </w:rPr>
+            </w:r>
+            <w:r>
+              <w:rPr>
+                <w:noProof/>
+                <w:webHidden/>
+              </w:rPr>
+              <w:fldChar w:fldCharType="separate"/>
+            </w:r>
+            <w:r>
+              <w:rPr>
+                <w:noProof/>
+                <w:webHidden/>
+              </w:rPr>
+              <w:t>14</w:t>
+            </w:r>
+            <w:r>
+              <w:rPr>
+                <w:noProof/>
+                <w:webHidden/>
+              </w:rPr>
+              <w:fldChar w:fldCharType="end"/>
+            </w:r>
+          </w:hyperlink>
+        </w:p>
+        <w:p>
+          <w:r>
+            <w:rPr>
+              <w:b/>
+              <w:bCs/>
+              <w:noProof/>
+            </w:rPr>
+            <w:fldChar w:fldCharType="end"/>
+          </w:r>
+        </w:p>
+      </w:sdtContent>
+    </w:sdt>
     <w:p>
       <w:pPr>
         <w:pStyle w:val="Heading3"/>
@@ -107,131 +1253,25 @@
     <w:p>
       <w:pPr>
         <w:pStyle w:val="Heading3"/>
+        <w:jc w:val="both"/>
       </w:pPr>
     </w:p>
     <w:p>
       <w:pPr>
         <w:pStyle w:val="Heading3"/>
+        <w:jc w:val="both"/>
       </w:pPr>
     </w:p>
     <w:p>
       <w:pPr>
         <w:pStyle w:val="Heading3"/>
       </w:pPr>
-    </w:p>
-    <w:p>
-      <w:pPr>
-        <w:pStyle w:val="Heading3"/>
-      </w:pPr>
-    </w:p>
-    <w:p>
-      <w:pPr>
-        <w:pStyle w:val="Heading3"/>
-      </w:pPr>
-    </w:p>
-    <w:p>
-      <w:pPr>
-        <w:pStyle w:val="Heading3"/>
-      </w:pPr>
-    </w:p>
-    <w:p>
-      <w:pPr>
-        <w:pStyle w:val="Heading3"/>
-      </w:pPr>
-    </w:p>
-    <w:p>
-      <w:pPr>
-        <w:pStyle w:val="Heading3"/>
-      </w:pPr>
-    </w:p>
-    <w:p>
-      <w:pPr>
-        <w:pStyle w:val="Heading3"/>
-      </w:pPr>
-    </w:p>
-    <w:p>
-      <w:pPr>
-        <w:pStyle w:val="Heading3"/>
-      </w:pPr>
-    </w:p>
-    <w:p>
-      <w:pPr>
-        <w:pStyle w:val="Heading3"/>
-      </w:pPr>
-    </w:p>
-    <w:p>
-      <w:pPr>
-        <w:pStyle w:val="Heading3"/>
-      </w:pPr>
-    </w:p>
-    <w:p>
-      <w:pPr>
-        <w:pStyle w:val="Heading3"/>
-      </w:pPr>
-    </w:p>
-    <w:p>
-      <w:pPr>
-        <w:pStyle w:val="Heading3"/>
-      </w:pPr>
-    </w:p>
-    <w:p>
-      <w:pPr>
-        <w:pStyle w:val="Heading3"/>
-      </w:pPr>
-    </w:p>
-    <w:p>
-      <w:pPr>
-        <w:pStyle w:val="Heading3"/>
-      </w:pPr>
-    </w:p>
-    <w:p>
-      <w:pPr>
-        <w:pStyle w:val="Heading3"/>
-      </w:pPr>
-    </w:p>
-    <w:p>
-      <w:pPr>
-        <w:pStyle w:val="Heading3"/>
-      </w:pPr>
-    </w:p>
-    <w:p>
-      <w:pPr>
-        <w:pStyle w:val="Heading3"/>
-      </w:pPr>
-    </w:p>
-    <w:p>
-      <w:pPr>
-        <w:pStyle w:val="Heading3"/>
-      </w:pPr>
-    </w:p>
-    <w:p>
-      <w:pPr>
-        <w:pStyle w:val="Heading3"/>
-      </w:pPr>
-    </w:p>
-    <w:p>
-      <w:pPr>
-        <w:pStyle w:val="Heading3"/>
-      </w:pPr>
-    </w:p>
-    <w:p>
-      <w:pPr>
-        <w:pStyle w:val="Heading3"/>
-      </w:pPr>
-    </w:p>
-    <w:p>
-      <w:pPr>
-        <w:pStyle w:val="Heading3"/>
-      </w:pPr>
-    </w:p>
-    <w:p>
-      <w:pPr>
-        <w:pStyle w:val="Heading3"/>
-      </w:pPr>
-    </w:p>
-    <w:p>
-      <w:pPr>
-        <w:pStyle w:val="Heading3"/>
+      <w:bookmarkStart w:id="5" w:name="_Toc27073537"/>
+    </w:p>
+    <w:bookmarkEnd w:id="5"/>
+    <w:p>
+      <w:pPr>
+        <w:jc w:val="left"/>
       </w:pPr>
     </w:p>
     <w:p>
@@ -536,10 +1576,12 @@
       <w:pPr>
         <w:pStyle w:val="Heading3"/>
       </w:pPr>
+      <w:bookmarkStart w:id="6" w:name="_Toc27073538"/>
       <w:r>
         <w:lastRenderedPageBreak/>
         <w:t>Shooting</w:t>
       </w:r>
+      <w:bookmarkEnd w:id="6"/>
     </w:p>
     <w:p>
       <w:pPr>
@@ -714,6 +1756,7 @@
       <w:pPr>
         <w:pStyle w:val="Heading3"/>
       </w:pPr>
+      <w:bookmarkStart w:id="7" w:name="_Toc27073539"/>
       <w:r>
         <w:lastRenderedPageBreak/>
         <w:t>Ignor</w:t>
@@ -724,6 +1767,7 @@
       <w:r>
         <w:t>Collison</w:t>
       </w:r>
+      <w:bookmarkEnd w:id="7"/>
     </w:p>
     <w:p>
       <w:pPr>
@@ -869,10 +1913,12 @@
       <w:pPr>
         <w:pStyle w:val="Heading3"/>
       </w:pPr>
+      <w:bookmarkStart w:id="8" w:name="_Toc27073540"/>
       <w:r>
         <w:lastRenderedPageBreak/>
         <w:t>Animations</w:t>
       </w:r>
+      <w:bookmarkEnd w:id="8"/>
     </w:p>
     <w:p>
       <w:pPr>
@@ -1339,6 +2385,7 @@
       <w:pPr>
         <w:pStyle w:val="Heading3"/>
       </w:pPr>
+      <w:bookmarkStart w:id="9" w:name="_Toc27073541"/>
       <w:r>
         <w:lastRenderedPageBreak/>
         <w:t xml:space="preserve">Sound </w:t>
@@ -1346,6 +2393,7 @@
       <w:r>
         <w:t>Design</w:t>
       </w:r>
+      <w:bookmarkEnd w:id="9"/>
     </w:p>
     <w:p>
       <w:pPr>
@@ -1501,10 +2549,12 @@
       <w:pPr>
         <w:pStyle w:val="Heading3"/>
       </w:pPr>
+      <w:bookmarkStart w:id="10" w:name="_Toc27073542"/>
       <w:r>
         <w:lastRenderedPageBreak/>
         <w:t>Transitions</w:t>
       </w:r>
+      <w:bookmarkEnd w:id="10"/>
     </w:p>
     <w:p>
       <w:pPr>
@@ -1639,10 +2689,12 @@
       <w:pPr>
         <w:pStyle w:val="Heading3"/>
       </w:pPr>
+      <w:bookmarkStart w:id="11" w:name="_Toc27073543"/>
       <w:r>
         <w:lastRenderedPageBreak/>
         <w:t>Joystick</w:t>
       </w:r>
+      <w:bookmarkEnd w:id="11"/>
     </w:p>
     <w:p>
       <w:pPr>
@@ -1801,15 +2853,18 @@
       <w:pPr>
         <w:pStyle w:val="Heading3"/>
       </w:pPr>
+      <w:bookmarkStart w:id="12" w:name="_Toc27073544"/>
       <w:r>
         <w:lastRenderedPageBreak/>
         <w:t>Pressure Plates</w:t>
       </w:r>
+      <w:bookmarkEnd w:id="12"/>
     </w:p>
     <w:p>
       <w:pPr>
         <w:pStyle w:val="Heading3"/>
       </w:pPr>
+      <w:bookmarkStart w:id="13" w:name="_Toc27073545"/>
       <w:r>
         <w:rPr>
           <w:noProof/>
@@ -1850,6 +2905,7 @@
           </wp:inline>
         </w:drawing>
       </w:r>
+      <w:bookmarkEnd w:id="13"/>
     </w:p>
     <w:p>
       <w:pPr>
@@ -1882,14 +2938,17 @@
       <w:pPr>
         <w:pStyle w:val="Heading3"/>
       </w:pPr>
+      <w:bookmarkStart w:id="14" w:name="_Toc27073546"/>
       <w:r>
         <w:t>Constants</w:t>
       </w:r>
+      <w:bookmarkEnd w:id="14"/>
     </w:p>
     <w:p>
       <w:pPr>
         <w:pStyle w:val="Heading3"/>
       </w:pPr>
+      <w:bookmarkStart w:id="15" w:name="_Toc27073547"/>
       <w:r>
         <w:rPr>
           <w:noProof/>
@@ -1937,6 +2996,7 @@
           </wp:inline>
         </w:drawing>
       </w:r>
+      <w:bookmarkEnd w:id="15"/>
     </w:p>
     <w:p>
       <w:pPr>
@@ -1961,10 +3021,214 @@
       <w:pPr>
         <w:pStyle w:val="Heading3"/>
       </w:pPr>
+      <w:bookmarkStart w:id="16" w:name="_Toc27073548"/>
+      <w:r>
+        <w:lastRenderedPageBreak/>
+        <w:t>Camera</w:t>
+      </w:r>
+      <w:bookmarkEnd w:id="16"/>
+    </w:p>
+    <w:p>
+      <w:pPr>
+        <w:jc w:val="left"/>
+      </w:pPr>
+      <w:r>
+        <w:t>Camera follow implementation for when levels get larger in size.</w:t>
+      </w:r>
+    </w:p>
+    <w:p>
+      <w:pPr>
+        <w:jc w:val="left"/>
+      </w:pPr>
+      <w:r>
+        <w:t>Camera must only follow the active player</w:t>
+      </w:r>
+    </w:p>
+    <w:p>
+      <w:pPr>
+        <w:pStyle w:val="Heading3"/>
+      </w:pPr>
+      <w:bookmarkStart w:id="17" w:name="_Toc27073549"/>
+      <w:r>
+        <w:t>UI</w:t>
+      </w:r>
+      <w:bookmarkEnd w:id="17"/>
+    </w:p>
+    <w:p>
+      <w:pPr>
+        <w:jc w:val="left"/>
+      </w:pPr>
+      <w:r>
+        <w:t>In-Game UI Contains 3 elements:</w:t>
+      </w:r>
+    </w:p>
+    <w:p>
+      <w:pPr>
+        <w:pStyle w:val="ListParagraph"/>
+        <w:numPr>
+          <w:ilvl w:val="0"/>
+          <w:numId w:val="12"/>
+        </w:numPr>
+        <w:jc w:val="left"/>
+      </w:pPr>
+      <w:r>
+        <w:t>Bullets</w:t>
+      </w:r>
+    </w:p>
+    <w:p>
+      <w:pPr>
+        <w:pStyle w:val="ListParagraph"/>
+        <w:numPr>
+          <w:ilvl w:val="0"/>
+          <w:numId w:val="12"/>
+        </w:numPr>
+        <w:jc w:val="left"/>
+      </w:pPr>
+      <w:r>
+        <w:t>Level</w:t>
+      </w:r>
+    </w:p>
+    <w:p>
+      <w:pPr>
+        <w:pStyle w:val="ListParagraph"/>
+        <w:numPr>
+          <w:ilvl w:val="0"/>
+          <w:numId w:val="12"/>
+        </w:numPr>
+        <w:jc w:val="left"/>
+      </w:pPr>
+      <w:r>
+        <w:t>Timer</w:t>
+      </w:r>
+    </w:p>
+    <w:p>
+      <w:pPr>
+        <w:jc w:val="left"/>
+      </w:pPr>
+      <w:r>
+        <w:t>Bullets display how much bullets the player has left on the current level</w:t>
+      </w:r>
+    </w:p>
+    <w:p>
+      <w:pPr>
+        <w:jc w:val="left"/>
+      </w:pPr>
+      <w:r>
+        <w:t>Level displays the current level</w:t>
+      </w:r>
+    </w:p>
+    <w:p>
+      <w:pPr>
+        <w:jc w:val="left"/>
+      </w:pPr>
+      <w:r>
+        <w:t>Timer displays how long the player has been on the current level</w:t>
+      </w:r>
+    </w:p>
+    <w:p>
+      <w:pPr>
+        <w:jc w:val="left"/>
+        <w:rPr>
+          <w:b/>
+        </w:rPr>
+      </w:pPr>
+      <w:r>
+        <w:rPr>
+          <w:noProof/>
+        </w:rPr>
+        <w:drawing>
+          <wp:inline distT="0" distB="0" distL="0" distR="0" wp14:anchorId="2814E420" wp14:editId="232C1004">
+            <wp:extent cx="5365750" cy="473075"/>
+            <wp:effectExtent l="0" t="0" r="6350" b="3175"/>
+            <wp:docPr id="2" name="Picture 2"/>
+            <wp:cNvGraphicFramePr>
+              <a:graphicFrameLocks xmlns:a="http://schemas.openxmlformats.org/drawingml/2006/main" noChangeAspect="1"/>
+            </wp:cNvGraphicFramePr>
+            <a:graphic xmlns:a="http://schemas.openxmlformats.org/drawingml/2006/main">
+              <a:graphicData uri="http://schemas.openxmlformats.org/drawingml/2006/picture">
+                <pic:pic xmlns:pic="http://schemas.openxmlformats.org/drawingml/2006/picture">
+                  <pic:nvPicPr>
+                    <pic:cNvPr id="1" name=""/>
+                    <pic:cNvPicPr/>
+                  </pic:nvPicPr>
+                  <pic:blipFill>
+                    <a:blip r:embed="rId30"/>
+                    <a:stretch>
+                      <a:fillRect/>
+                    </a:stretch>
+                  </pic:blipFill>
+                  <pic:spPr>
+                    <a:xfrm>
+                      <a:off x="0" y="0"/>
+                      <a:ext cx="5365750" cy="473075"/>
+                    </a:xfrm>
+                    <a:prstGeom prst="rect">
+                      <a:avLst/>
+                    </a:prstGeom>
+                  </pic:spPr>
+                </pic:pic>
+              </a:graphicData>
+            </a:graphic>
+          </wp:inline>
+        </w:drawing>
+      </w:r>
+    </w:p>
+    <w:p>
+      <w:pPr>
+        <w:pStyle w:val="Heading3"/>
+        <w:jc w:val="both"/>
+      </w:pPr>
+    </w:p>
+    <w:p>
+      <w:pPr>
+        <w:pStyle w:val="Heading3"/>
+        <w:jc w:val="both"/>
+      </w:pPr>
+    </w:p>
+    <w:p>
+      <w:pPr>
+        <w:pStyle w:val="Heading3"/>
+        <w:jc w:val="both"/>
+      </w:pPr>
+    </w:p>
+    <w:p>
+      <w:pPr>
+        <w:pStyle w:val="Heading3"/>
+        <w:jc w:val="both"/>
+      </w:pPr>
+    </w:p>
+    <w:p>
+      <w:pPr>
+        <w:pStyle w:val="Heading3"/>
+        <w:jc w:val="both"/>
+      </w:pPr>
+    </w:p>
+    <w:p>
+      <w:pPr>
+        <w:pStyle w:val="Heading3"/>
+        <w:jc w:val="both"/>
+      </w:pPr>
+    </w:p>
+    <w:p>
+      <w:pPr>
+        <w:jc w:val="left"/>
+      </w:pPr>
+    </w:p>
+    <w:p>
+      <w:pPr>
+        <w:jc w:val="left"/>
+      </w:pPr>
+    </w:p>
+    <w:p>
+      <w:pPr>
+        <w:pStyle w:val="Heading3"/>
+      </w:pPr>
+      <w:bookmarkStart w:id="18" w:name="_Toc27073550"/>
       <w:r>
         <w:lastRenderedPageBreak/>
         <w:t>References</w:t>
       </w:r>
+      <w:bookmarkEnd w:id="18"/>
     </w:p>
     <w:p>
       <w:pPr>
@@ -1973,7 +3237,7 @@
       <w:r>
         <w:t>Enemy Pathing [</w:t>
       </w:r>
-      <w:hyperlink r:id="rId30" w:history="1">
+      <w:hyperlink r:id="rId31" w:history="1">
         <w:r>
           <w:rPr>
             <w:rStyle w:val="Hyperlink"/>
@@ -1992,7 +3256,7 @@
       <w:r>
         <w:t>Face Mouse [</w:t>
       </w:r>
-      <w:hyperlink r:id="rId31" w:history="1">
+      <w:hyperlink r:id="rId32" w:history="1">
         <w:r>
           <w:rPr>
             <w:rStyle w:val="Hyperlink"/>
@@ -2014,7 +3278,7 @@
       <w:r>
         <w:t xml:space="preserve"> </w:t>
       </w:r>
-      <w:hyperlink r:id="rId32" w:history="1">
+      <w:hyperlink r:id="rId33" w:history="1">
         <w:r>
           <w:rPr>
             <w:rStyle w:val="Hyperlink"/>
@@ -2030,7 +3294,7 @@
       <w:r>
         <w:t xml:space="preserve">[Touch] </w:t>
       </w:r>
-      <w:hyperlink r:id="rId33" w:history="1">
+      <w:hyperlink r:id="rId34" w:history="1">
         <w:r>
           <w:rPr>
             <w:rStyle w:val="Hyperlink"/>
@@ -2046,7 +3310,7 @@
       <w:r>
         <w:t xml:space="preserve">[SoundFX] </w:t>
       </w:r>
-      <w:hyperlink r:id="rId34" w:history="1">
+      <w:hyperlink r:id="rId35" w:history="1">
         <w:r>
           <w:rPr>
             <w:rStyle w:val="Hyperlink"/>
@@ -2062,7 +3326,7 @@
       <w:r>
         <w:t xml:space="preserve">[Font] </w:t>
       </w:r>
-      <w:hyperlink r:id="rId35" w:history="1">
+      <w:hyperlink r:id="rId36" w:history="1">
         <w:r>
           <w:rPr>
             <w:rStyle w:val="Hyperlink"/>
@@ -2070,8 +3334,6 @@
           <w:t>https://www.fontsmarket.com/font-download/burbank-big-condensed-bold</w:t>
         </w:r>
       </w:hyperlink>
-      <w:bookmarkStart w:id="0" w:name="_GoBack"/>
-      <w:bookmarkEnd w:id="0"/>
     </w:p>
     <w:p>
       <w:pPr>
@@ -2080,7 +3342,7 @@
       <w:r>
         <w:t xml:space="preserve">[SceneManagment] </w:t>
       </w:r>
-      <w:hyperlink r:id="rId36" w:history="1">
+      <w:hyperlink r:id="rId37" w:history="1">
         <w:r>
           <w:rPr>
             <w:rStyle w:val="Hyperlink"/>
@@ -2096,7 +3358,7 @@
       <w:r>
         <w:t xml:space="preserve">[Music Playing Throughout] </w:t>
       </w:r>
-      <w:hyperlink r:id="rId37" w:history="1">
+      <w:hyperlink r:id="rId38" w:history="1">
         <w:r>
           <w:rPr>
             <w:rStyle w:val="Hyperlink"/>
@@ -2117,7 +3379,7 @@
       <w:pPr>
         <w:jc w:val="left"/>
       </w:pPr>
-      <w:hyperlink r:id="rId38" w:history="1">
+      <w:hyperlink r:id="rId39" w:history="1">
         <w:r>
           <w:rPr>
             <w:rStyle w:val="Hyperlink"/>
@@ -2130,6 +3392,17 @@
       <w:pPr>
         <w:jc w:val="left"/>
       </w:pPr>
+      <w:r>
+        <w:t>[Camera Follow]</w:t>
+      </w:r>
+    </w:p>
+    <w:p>
+      <w:pPr>
+        <w:jc w:val="left"/>
+      </w:pPr>
+      <w:r>
+        <w:t>https://learn.unity.com/tutorial/movement-basics?projectId=5c514956edbc2a002069467c#5c7f8528edbc2a002053b711</w:t>
+      </w:r>
     </w:p>
     <w:p>
       <w:pPr>
@@ -2147,7 +3420,7 @@
       </w:pPr>
     </w:p>
     <w:sectPr>
-      <w:footerReference w:type="default" r:id="rId39"/>
+      <w:footerReference w:type="default" r:id="rId40"/>
       <w:pgSz w:w="11906" w:h="16838" w:code="9"/>
       <w:pgMar w:top="1498" w:right="1728" w:bottom="1498" w:left="1728" w:header="720" w:footer="720" w:gutter="0"/>
       <w:cols w:space="720"/>
@@ -2575,6 +3848,119 @@
       </w:rPr>
     </w:lvl>
   </w:abstractNum>
+  <w:abstractNum w:abstractNumId="11" w15:restartNumberingAfterBreak="0">
+    <w:nsid w:val="595C64DE"/>
+    <w:multiLevelType w:val="hybridMultilevel"/>
+    <w:tmpl w:val="EFE49A5E"/>
+    <w:lvl w:ilvl="0" w:tplc="18090001">
+      <w:start w:val="1"/>
+      <w:numFmt w:val="bullet"/>
+      <w:lvlText w:val=""/>
+      <w:lvlJc w:val="left"/>
+      <w:pPr>
+        <w:ind w:left="720" w:hanging="360"/>
+      </w:pPr>
+      <w:rPr>
+        <w:rFonts w:ascii="Symbol" w:hAnsi="Symbol" w:hint="default"/>
+      </w:rPr>
+    </w:lvl>
+    <w:lvl w:ilvl="1" w:tplc="18090003" w:tentative="1">
+      <w:start w:val="1"/>
+      <w:numFmt w:val="bullet"/>
+      <w:lvlText w:val="o"/>
+      <w:lvlJc w:val="left"/>
+      <w:pPr>
+        <w:ind w:left="1440" w:hanging="360"/>
+      </w:pPr>
+      <w:rPr>
+        <w:rFonts w:ascii="Courier New" w:hAnsi="Courier New" w:cs="Courier New" w:hint="default"/>
+      </w:rPr>
+    </w:lvl>
+    <w:lvl w:ilvl="2" w:tplc="18090005" w:tentative="1">
+      <w:start w:val="1"/>
+      <w:numFmt w:val="bullet"/>
+      <w:lvlText w:val=""/>
+      <w:lvlJc w:val="left"/>
+      <w:pPr>
+        <w:ind w:left="2160" w:hanging="360"/>
+      </w:pPr>
+      <w:rPr>
+        <w:rFonts w:ascii="Wingdings" w:hAnsi="Wingdings" w:hint="default"/>
+      </w:rPr>
+    </w:lvl>
+    <w:lvl w:ilvl="3" w:tplc="18090001" w:tentative="1">
+      <w:start w:val="1"/>
+      <w:numFmt w:val="bullet"/>
+      <w:lvlText w:val=""/>
+      <w:lvlJc w:val="left"/>
+      <w:pPr>
+        <w:ind w:left="2880" w:hanging="360"/>
+      </w:pPr>
+      <w:rPr>
+        <w:rFonts w:ascii="Symbol" w:hAnsi="Symbol" w:hint="default"/>
+      </w:rPr>
+    </w:lvl>
+    <w:lvl w:ilvl="4" w:tplc="18090003" w:tentative="1">
+      <w:start w:val="1"/>
+      <w:numFmt w:val="bullet"/>
+      <w:lvlText w:val="o"/>
+      <w:lvlJc w:val="left"/>
+      <w:pPr>
+        <w:ind w:left="3600" w:hanging="360"/>
+      </w:pPr>
+      <w:rPr>
+        <w:rFonts w:ascii="Courier New" w:hAnsi="Courier New" w:cs="Courier New" w:hint="default"/>
+      </w:rPr>
+    </w:lvl>
+    <w:lvl w:ilvl="5" w:tplc="18090005" w:tentative="1">
+      <w:start w:val="1"/>
+      <w:numFmt w:val="bullet"/>
+      <w:lvlText w:val=""/>
+      <w:lvlJc w:val="left"/>
+      <w:pPr>
+        <w:ind w:left="4320" w:hanging="360"/>
+      </w:pPr>
+      <w:rPr>
+        <w:rFonts w:ascii="Wingdings" w:hAnsi="Wingdings" w:hint="default"/>
+      </w:rPr>
+    </w:lvl>
+    <w:lvl w:ilvl="6" w:tplc="18090001" w:tentative="1">
+      <w:start w:val="1"/>
+      <w:numFmt w:val="bullet"/>
+      <w:lvlText w:val=""/>
+      <w:lvlJc w:val="left"/>
+      <w:pPr>
+        <w:ind w:left="5040" w:hanging="360"/>
+      </w:pPr>
+      <w:rPr>
+        <w:rFonts w:ascii="Symbol" w:hAnsi="Symbol" w:hint="default"/>
+      </w:rPr>
+    </w:lvl>
+    <w:lvl w:ilvl="7" w:tplc="18090003" w:tentative="1">
+      <w:start w:val="1"/>
+      <w:numFmt w:val="bullet"/>
+      <w:lvlText w:val="o"/>
+      <w:lvlJc w:val="left"/>
+      <w:pPr>
+        <w:ind w:left="5760" w:hanging="360"/>
+      </w:pPr>
+      <w:rPr>
+        <w:rFonts w:ascii="Courier New" w:hAnsi="Courier New" w:cs="Courier New" w:hint="default"/>
+      </w:rPr>
+    </w:lvl>
+    <w:lvl w:ilvl="8" w:tplc="18090005" w:tentative="1">
+      <w:start w:val="1"/>
+      <w:numFmt w:val="bullet"/>
+      <w:lvlText w:val=""/>
+      <w:lvlJc w:val="left"/>
+      <w:pPr>
+        <w:ind w:left="6480" w:hanging="360"/>
+      </w:pPr>
+      <w:rPr>
+        <w:rFonts w:ascii="Wingdings" w:hAnsi="Wingdings" w:hint="default"/>
+      </w:rPr>
+    </w:lvl>
+  </w:abstractNum>
   <w:num w:numId="1">
     <w:abstractNumId w:val="9"/>
   </w:num>
@@ -2607,6 +3993,9 @@
   </w:num>
   <w:num w:numId="11">
     <w:abstractNumId w:val="10"/>
+  </w:num>
+  <w:num w:numId="12">
+    <w:abstractNumId w:val="11"/>
   </w:num>
 </w:numbering>
 </file>
@@ -3541,7 +4930,6 @@
     <w:basedOn w:val="Heading1"/>
     <w:next w:val="Heading1"/>
     <w:uiPriority w:val="39"/>
-    <w:semiHidden/>
     <w:unhideWhenUsed/>
     <w:qFormat/>
     <w:rsid w:val="00646B78"/>
@@ -4054,6 +5442,31 @@
     <w:pPr>
       <w:ind w:left="720"/>
       <w:contextualSpacing/>
+    </w:pPr>
+  </w:style>
+  <w:style w:type="paragraph" w:styleId="TOC3">
+    <w:name w:val="toc 3"/>
+    <w:basedOn w:val="Normal"/>
+    <w:next w:val="Normal"/>
+    <w:autoRedefine/>
+    <w:uiPriority w:val="39"/>
+    <w:unhideWhenUsed/>
+    <w:rsid w:val="008C735B"/>
+    <w:pPr>
+      <w:spacing w:after="100"/>
+      <w:ind w:left="480"/>
+    </w:pPr>
+  </w:style>
+  <w:style w:type="paragraph" w:styleId="TOC1">
+    <w:name w:val="toc 1"/>
+    <w:basedOn w:val="Normal"/>
+    <w:next w:val="Normal"/>
+    <w:autoRedefine/>
+    <w:uiPriority w:val="39"/>
+    <w:unhideWhenUsed/>
+    <w:rsid w:val="008C735B"/>
+    <w:pPr>
+      <w:spacing w:after="100"/>
     </w:pPr>
   </w:style>
 </w:styles>
@@ -4325,7 +5738,7 @@
 </file>
 
 <file path=customXml/itemProps1.xml><?xml version="1.0" encoding="utf-8"?>
-<ds:datastoreItem xmlns:ds="http://schemas.openxmlformats.org/officeDocument/2006/customXml" ds:itemID="{3768433D-80F3-4557-B08C-73288CC3CCF5}">
+<ds:datastoreItem xmlns:ds="http://schemas.openxmlformats.org/officeDocument/2006/customXml" ds:itemID="{12B9DBCD-6EED-4EEC-B89D-1DD402BC801C}">
   <ds:schemaRefs>
     <ds:schemaRef ds:uri="http://schemas.openxmlformats.org/officeDocument/2006/bibliography"/>
   </ds:schemaRefs>

</xml_diff>